<commit_message>
Updated Documentation and README File
</commit_message>
<xml_diff>
--- a/BCoxford_Report.docx
+++ b/BCoxford_Report.docx
@@ -637,7 +637,6 @@
                                     <w:dataBinding w:prefixMappings="xmlns:ns0='http://purl.org/dc/elements/1.1/' xmlns:ns1='http://schemas.openxmlformats.org/package/2006/metadata/core-properties' " w:xpath="/ns1:coreProperties[1]/ns0:title[1]" w:storeItemID="{6C3C8BC8-F283-45AE-878A-BAB7291924A1}"/>
                                     <w:text/>
                                   </w:sdtPr>
-                                  <w:sdtEndPr/>
                                   <w:sdtContent>
                                     <w:p>
                                       <w:pPr>
@@ -658,7 +657,7 @@
                                           <w:sz w:val="52"/>
                                           <w:szCs w:val="52"/>
                                         </w:rPr>
-                                        <w:t>I</w:t>
+                                        <w:t>IoT –</w:t>
                                       </w:r>
                                       <w:r>
                                         <w:rPr>
@@ -668,27 +667,7 @@
                                           <w:sz w:val="52"/>
                                           <w:szCs w:val="52"/>
                                         </w:rPr>
-                                        <w:t>oT – autom</w:t>
-                                      </w:r>
-                                      <w:r>
-                                        <w:rPr>
-                                          <w:rFonts w:asciiTheme="majorHAnsi" w:eastAsiaTheme="majorEastAsia" w:hAnsiTheme="majorHAnsi" w:cstheme="majorBidi"/>
-                                          <w:caps/>
-                                          <w:color w:val="FFFFFF" w:themeColor="background1"/>
-                                          <w:sz w:val="52"/>
-                                          <w:szCs w:val="52"/>
-                                        </w:rPr>
-                                        <w:t>ated</w:t>
-                                      </w:r>
-                                      <w:r>
-                                        <w:rPr>
-                                          <w:rFonts w:asciiTheme="majorHAnsi" w:eastAsiaTheme="majorEastAsia" w:hAnsiTheme="majorHAnsi" w:cstheme="majorBidi"/>
-                                          <w:caps/>
-                                          <w:color w:val="FFFFFF" w:themeColor="background1"/>
-                                          <w:sz w:val="52"/>
-                                          <w:szCs w:val="52"/>
-                                        </w:rPr>
-                                        <w:t xml:space="preserve"> product monitoring</w:t>
+                                        <w:t xml:space="preserve"> Smart Racking</w:t>
                                       </w:r>
                                     </w:p>
                                   </w:sdtContent>
@@ -696,7 +675,7 @@
                                 <w:sdt>
                                   <w:sdtPr>
                                     <w:rPr>
-                                      <w:color w:val="FFBD47" w:themeColor="accent2"/>
+                                      <w:color w:val="629DD1" w:themeColor="accent2"/>
                                       <w:sz w:val="36"/>
                                       <w:szCs w:val="36"/>
                                     </w:rPr>
@@ -706,21 +685,20 @@
                                     <w:dataBinding w:prefixMappings="xmlns:ns0='http://purl.org/dc/elements/1.1/' xmlns:ns1='http://schemas.openxmlformats.org/package/2006/metadata/core-properties' " w:xpath="/ns1:coreProperties[1]/ns0:subject[1]" w:storeItemID="{6C3C8BC8-F283-45AE-878A-BAB7291924A1}"/>
                                     <w:text/>
                                   </w:sdtPr>
-                                  <w:sdtEndPr/>
                                   <w:sdtContent>
                                     <w:p>
                                       <w:pPr>
                                         <w:pStyle w:val="NoSpacing"/>
                                         <w:spacing w:before="120"/>
                                         <w:rPr>
-                                          <w:color w:val="FFBD47" w:themeColor="accent2"/>
+                                          <w:color w:val="629DD1" w:themeColor="accent2"/>
                                           <w:sz w:val="36"/>
                                           <w:szCs w:val="36"/>
                                         </w:rPr>
                                       </w:pPr>
                                       <w:r>
                                         <w:rPr>
-                                          <w:color w:val="FFBD47" w:themeColor="accent2"/>
+                                          <w:color w:val="629DD1" w:themeColor="accent2"/>
                                           <w:sz w:val="36"/>
                                           <w:szCs w:val="36"/>
                                         </w:rPr>
@@ -728,7 +706,7 @@
                                       </w:r>
                                       <w:r>
                                         <w:rPr>
-                                          <w:color w:val="FFBD47" w:themeColor="accent2"/>
+                                          <w:color w:val="629DD1" w:themeColor="accent2"/>
                                           <w:sz w:val="36"/>
                                           <w:szCs w:val="36"/>
                                         </w:rPr>
@@ -762,8 +740,8 @@
                 <w:pict>
                   <v:group w14:anchorId="07D34210" id="Group 48" o:spid="_x0000_s1026" style="position:absolute;margin-left:0;margin-top:0;width:599.25pt;height:841.5pt;z-index:-251657216;mso-position-horizontal:left;mso-position-horizontal-relative:page;mso-position-vertical:top;mso-position-vertical-relative:page" coordsize="68580,91440" o:gfxdata="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">
                     <v:group id="Group 49" o:spid="_x0000_s1027" style="position:absolute;width:68580;height:91440" coordsize="68580,91440" o:gfxdata="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">
-                      <v:rect id="Rectangle 54" o:spid="_x0000_s1028" style="position:absolute;width:68580;height:91440;visibility:visible;mso-wrap-style:square;v-text-anchor:top" o:gfxdata="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" fillcolor="#2c2c2c [3122]" stroked="f" strokeweight="1pt">
-                        <v:fill color2="#222 [2882]" angle="348" colors="0 #666;6554f #666" focus="100%" type="gradient"/>
+                      <v:rect id="Rectangle 54" o:spid="_x0000_s1028" style="position:absolute;width:68580;height:91440;visibility:visible;mso-wrap-style:square;v-text-anchor:top" o:gfxdata="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" fillcolor="#272c5a [3122]" stroked="f" strokeweight="1pt">
+                        <v:fill color2="#202349 [2882]" angle="348" colors="0 #5275ad;6554f #5275ad" focus="100%" type="gradient"/>
                         <v:textbox inset="54pt,54pt,1in,5in">
                           <w:txbxContent>
                             <w:p>
@@ -819,7 +797,6 @@
                               <w:dataBinding w:prefixMappings="xmlns:ns0='http://purl.org/dc/elements/1.1/' xmlns:ns1='http://schemas.openxmlformats.org/package/2006/metadata/core-properties' " w:xpath="/ns1:coreProperties[1]/ns0:title[1]" w:storeItemID="{6C3C8BC8-F283-45AE-878A-BAB7291924A1}"/>
                               <w:text/>
                             </w:sdtPr>
-                            <w:sdtEndPr/>
                             <w:sdtContent>
                               <w:p>
                                 <w:pPr>
@@ -840,7 +817,7 @@
                                     <w:sz w:val="52"/>
                                     <w:szCs w:val="52"/>
                                   </w:rPr>
-                                  <w:t>I</w:t>
+                                  <w:t>IoT –</w:t>
                                 </w:r>
                                 <w:r>
                                   <w:rPr>
@@ -850,27 +827,7 @@
                                     <w:sz w:val="52"/>
                                     <w:szCs w:val="52"/>
                                   </w:rPr>
-                                  <w:t>oT – autom</w:t>
-                                </w:r>
-                                <w:r>
-                                  <w:rPr>
-                                    <w:rFonts w:asciiTheme="majorHAnsi" w:eastAsiaTheme="majorEastAsia" w:hAnsiTheme="majorHAnsi" w:cstheme="majorBidi"/>
-                                    <w:caps/>
-                                    <w:color w:val="FFFFFF" w:themeColor="background1"/>
-                                    <w:sz w:val="52"/>
-                                    <w:szCs w:val="52"/>
-                                  </w:rPr>
-                                  <w:t>ated</w:t>
-                                </w:r>
-                                <w:r>
-                                  <w:rPr>
-                                    <w:rFonts w:asciiTheme="majorHAnsi" w:eastAsiaTheme="majorEastAsia" w:hAnsiTheme="majorHAnsi" w:cstheme="majorBidi"/>
-                                    <w:caps/>
-                                    <w:color w:val="FFFFFF" w:themeColor="background1"/>
-                                    <w:sz w:val="52"/>
-                                    <w:szCs w:val="52"/>
-                                  </w:rPr>
-                                  <w:t xml:space="preserve"> product monitoring</w:t>
+                                  <w:t xml:space="preserve"> Smart Racking</w:t>
                                 </w:r>
                               </w:p>
                             </w:sdtContent>
@@ -878,7 +835,7 @@
                           <w:sdt>
                             <w:sdtPr>
                               <w:rPr>
-                                <w:color w:val="FFBD47" w:themeColor="accent2"/>
+                                <w:color w:val="629DD1" w:themeColor="accent2"/>
                                 <w:sz w:val="36"/>
                                 <w:szCs w:val="36"/>
                               </w:rPr>
@@ -888,21 +845,20 @@
                               <w:dataBinding w:prefixMappings="xmlns:ns0='http://purl.org/dc/elements/1.1/' xmlns:ns1='http://schemas.openxmlformats.org/package/2006/metadata/core-properties' " w:xpath="/ns1:coreProperties[1]/ns0:subject[1]" w:storeItemID="{6C3C8BC8-F283-45AE-878A-BAB7291924A1}"/>
                               <w:text/>
                             </w:sdtPr>
-                            <w:sdtEndPr/>
                             <w:sdtContent>
                               <w:p>
                                 <w:pPr>
                                   <w:pStyle w:val="NoSpacing"/>
                                   <w:spacing w:before="120"/>
                                   <w:rPr>
-                                    <w:color w:val="FFBD47" w:themeColor="accent2"/>
+                                    <w:color w:val="629DD1" w:themeColor="accent2"/>
                                     <w:sz w:val="36"/>
                                     <w:szCs w:val="36"/>
                                   </w:rPr>
                                 </w:pPr>
                                 <w:r>
                                   <w:rPr>
-                                    <w:color w:val="FFBD47" w:themeColor="accent2"/>
+                                    <w:color w:val="629DD1" w:themeColor="accent2"/>
                                     <w:sz w:val="36"/>
                                     <w:szCs w:val="36"/>
                                   </w:rPr>
@@ -910,7 +866,7 @@
                                 </w:r>
                                 <w:r>
                                   <w:rPr>
-                                    <w:color w:val="FFBD47" w:themeColor="accent2"/>
+                                    <w:color w:val="629DD1" w:themeColor="accent2"/>
                                     <w:sz w:val="36"/>
                                     <w:szCs w:val="36"/>
                                   </w:rPr>
@@ -948,9 +904,15 @@
         </w:p>
       </w:sdtContent>
     </w:sdt>
-    <w:bookmarkStart w:id="0" w:name="_Toc57296225" w:displacedByCustomXml="next"/>
+    <w:bookmarkStart w:id="0" w:name="_Toc57968936" w:displacedByCustomXml="next"/>
     <w:sdt>
       <w:sdtPr>
+        <w:rPr>
+          <w:rFonts w:asciiTheme="minorHAnsi" w:eastAsiaTheme="minorEastAsia" w:hAnsiTheme="minorHAnsi" w:cstheme="minorBidi"/>
+          <w:color w:val="auto"/>
+          <w:sz w:val="21"/>
+          <w:szCs w:val="21"/>
+        </w:rPr>
         <w:id w:val="948892845"/>
         <w:docPartObj>
           <w:docPartGallery w:val="Table of Contents"/>
@@ -959,13 +921,9 @@
       </w:sdtPr>
       <w:sdtEndPr>
         <w:rPr>
-          <w:rFonts w:asciiTheme="minorHAnsi" w:eastAsiaTheme="minorEastAsia" w:hAnsiTheme="minorHAnsi" w:cstheme="minorBidi"/>
           <w:b/>
           <w:bCs/>
           <w:noProof/>
-          <w:color w:val="auto"/>
-          <w:sz w:val="21"/>
-          <w:szCs w:val="21"/>
         </w:rPr>
       </w:sdtEndPr>
       <w:sdtContent>
@@ -1000,7 +958,7 @@
           <w:r>
             <w:fldChar w:fldCharType="separate"/>
           </w:r>
-          <w:hyperlink w:anchor="_Toc57296225" w:history="1">
+          <w:hyperlink w:anchor="_Toc57968936" w:history="1">
             <w:r>
               <w:rPr>
                 <w:rStyle w:val="Hyperlink"/>
@@ -1027,7 +985,7 @@
                 <w:noProof/>
                 <w:webHidden/>
               </w:rPr>
-              <w:instrText xml:space="preserve"> PAGEREF _Toc57296225 \h </w:instrText>
+              <w:instrText xml:space="preserve"> PAGEREF _Toc57968936 \h </w:instrText>
             </w:r>
             <w:r>
               <w:rPr>
@@ -1071,14 +1029,14 @@
               <w:lang w:eastAsia="en-GB"/>
             </w:rPr>
           </w:pPr>
-          <w:hyperlink w:anchor="_Toc57296226" w:history="1">
+          <w:hyperlink w:anchor="_Toc57968937" w:history="1">
             <w:r>
               <w:rPr>
                 <w:rStyle w:val="Hyperlink"/>
                 <w:noProof/>
                 <w:lang w:val="en-US"/>
               </w:rPr>
-              <w:t>Internet of Things – Smart Retail Racking</w:t>
+              <w:t>IoT Smart Racking</w:t>
             </w:r>
             <w:r>
               <w:rPr>
@@ -1099,7 +1057,7 @@
                 <w:noProof/>
                 <w:webHidden/>
               </w:rPr>
-              <w:instrText xml:space="preserve"> PAGEREF _Toc57296226 \h </w:instrText>
+              <w:instrText xml:space="preserve"> PAGEREF _Toc57968937 \h </w:instrText>
             </w:r>
             <w:r>
               <w:rPr>
@@ -1143,7 +1101,7 @@
               <w:lang w:eastAsia="en-GB"/>
             </w:rPr>
           </w:pPr>
-          <w:hyperlink w:anchor="_Toc57296227" w:history="1">
+          <w:hyperlink w:anchor="_Toc57968938" w:history="1">
             <w:r>
               <w:rPr>
                 <w:rStyle w:val="Hyperlink"/>
@@ -1171,7 +1129,7 @@
                 <w:noProof/>
                 <w:webHidden/>
               </w:rPr>
-              <w:instrText xml:space="preserve"> PAGEREF _Toc57296227 \h </w:instrText>
+              <w:instrText xml:space="preserve"> PAGEREF _Toc57968938 \h </w:instrText>
             </w:r>
             <w:r>
               <w:rPr>
@@ -1215,7 +1173,7 @@
               <w:lang w:eastAsia="en-GB"/>
             </w:rPr>
           </w:pPr>
-          <w:hyperlink w:anchor="_Toc57296228" w:history="1">
+          <w:hyperlink w:anchor="_Toc57968939" w:history="1">
             <w:r>
               <w:rPr>
                 <w:rStyle w:val="Hyperlink"/>
@@ -1243,7 +1201,7 @@
                 <w:noProof/>
                 <w:webHidden/>
               </w:rPr>
-              <w:instrText xml:space="preserve"> PAGEREF _Toc57296228 \h </w:instrText>
+              <w:instrText xml:space="preserve"> PAGEREF _Toc57968939 \h </w:instrText>
             </w:r>
             <w:r>
               <w:rPr>
@@ -1287,7 +1245,7 @@
               <w:lang w:eastAsia="en-GB"/>
             </w:rPr>
           </w:pPr>
-          <w:hyperlink w:anchor="_Toc57296229" w:history="1">
+          <w:hyperlink w:anchor="_Toc57968940" w:history="1">
             <w:r>
               <w:rPr>
                 <w:rStyle w:val="Hyperlink"/>
@@ -1315,7 +1273,7 @@
                 <w:noProof/>
                 <w:webHidden/>
               </w:rPr>
-              <w:instrText xml:space="preserve"> PAGEREF _Toc57296229 \h </w:instrText>
+              <w:instrText xml:space="preserve"> PAGEREF _Toc57968940 \h </w:instrText>
             </w:r>
             <w:r>
               <w:rPr>
@@ -1359,7 +1317,7 @@
               <w:lang w:eastAsia="en-GB"/>
             </w:rPr>
           </w:pPr>
-          <w:hyperlink w:anchor="_Toc57296230" w:history="1">
+          <w:hyperlink w:anchor="_Toc57968941" w:history="1">
             <w:r>
               <w:rPr>
                 <w:rStyle w:val="Hyperlink"/>
@@ -1387,7 +1345,7 @@
                 <w:noProof/>
                 <w:webHidden/>
               </w:rPr>
-              <w:instrText xml:space="preserve"> PAGEREF _Toc57296230 \h </w:instrText>
+              <w:instrText xml:space="preserve"> PAGEREF _Toc57968941 \h </w:instrText>
             </w:r>
             <w:r>
               <w:rPr>
@@ -1431,7 +1389,7 @@
               <w:lang w:eastAsia="en-GB"/>
             </w:rPr>
           </w:pPr>
-          <w:hyperlink w:anchor="_Toc57296231" w:history="1">
+          <w:hyperlink w:anchor="_Toc57968942" w:history="1">
             <w:r>
               <w:rPr>
                 <w:rStyle w:val="Hyperlink"/>
@@ -1459,7 +1417,7 @@
                 <w:noProof/>
                 <w:webHidden/>
               </w:rPr>
-              <w:instrText xml:space="preserve"> PAGEREF _Toc57296231 \h </w:instrText>
+              <w:instrText xml:space="preserve"> PAGEREF _Toc57968942 \h </w:instrText>
             </w:r>
             <w:r>
               <w:rPr>
@@ -1503,7 +1461,7 @@
               <w:lang w:eastAsia="en-GB"/>
             </w:rPr>
           </w:pPr>
-          <w:hyperlink w:anchor="_Toc57296232" w:history="1">
+          <w:hyperlink w:anchor="_Toc57968943" w:history="1">
             <w:r>
               <w:rPr>
                 <w:rStyle w:val="Hyperlink"/>
@@ -1531,7 +1489,7 @@
                 <w:noProof/>
                 <w:webHidden/>
               </w:rPr>
-              <w:instrText xml:space="preserve"> PAGEREF _Toc57296232 \h </w:instrText>
+              <w:instrText xml:space="preserve"> PAGEREF _Toc57968943 \h </w:instrText>
             </w:r>
             <w:r>
               <w:rPr>
@@ -1551,7 +1509,7 @@
                 <w:noProof/>
                 <w:webHidden/>
               </w:rPr>
-              <w:t>5</w:t>
+              <w:t>4</w:t>
             </w:r>
             <w:r>
               <w:rPr>
@@ -1575,7 +1533,7 @@
               <w:lang w:eastAsia="en-GB"/>
             </w:rPr>
           </w:pPr>
-          <w:hyperlink w:anchor="_Toc57296233" w:history="1">
+          <w:hyperlink w:anchor="_Toc57968944" w:history="1">
             <w:r>
               <w:rPr>
                 <w:rStyle w:val="Hyperlink"/>
@@ -1603,7 +1561,7 @@
                 <w:noProof/>
                 <w:webHidden/>
               </w:rPr>
-              <w:instrText xml:space="preserve"> PAGEREF _Toc57296233 \h </w:instrText>
+              <w:instrText xml:space="preserve"> PAGEREF _Toc57968944 \h </w:instrText>
             </w:r>
             <w:r>
               <w:rPr>
@@ -1623,7 +1581,7 @@
                 <w:noProof/>
                 <w:webHidden/>
               </w:rPr>
-              <w:t>5</w:t>
+              <w:t>4</w:t>
             </w:r>
             <w:r>
               <w:rPr>
@@ -1647,7 +1605,7 @@
               <w:lang w:eastAsia="en-GB"/>
             </w:rPr>
           </w:pPr>
-          <w:hyperlink w:anchor="_Toc57296234" w:history="1">
+          <w:hyperlink w:anchor="_Toc57968945" w:history="1">
             <w:r>
               <w:rPr>
                 <w:rStyle w:val="Hyperlink"/>
@@ -1675,7 +1633,7 @@
                 <w:noProof/>
                 <w:webHidden/>
               </w:rPr>
-              <w:instrText xml:space="preserve"> PAGEREF _Toc57296234 \h </w:instrText>
+              <w:instrText xml:space="preserve"> PAGEREF _Toc57968945 \h </w:instrText>
             </w:r>
             <w:r>
               <w:rPr>
@@ -1695,7 +1653,7 @@
                 <w:noProof/>
                 <w:webHidden/>
               </w:rPr>
-              <w:t>5</w:t>
+              <w:t>4</w:t>
             </w:r>
             <w:r>
               <w:rPr>
@@ -1719,7 +1677,7 @@
               <w:lang w:eastAsia="en-GB"/>
             </w:rPr>
           </w:pPr>
-          <w:hyperlink w:anchor="_Toc57296235" w:history="1">
+          <w:hyperlink w:anchor="_Toc57968946" w:history="1">
             <w:r>
               <w:rPr>
                 <w:rStyle w:val="Hyperlink"/>
@@ -1747,7 +1705,7 @@
                 <w:noProof/>
                 <w:webHidden/>
               </w:rPr>
-              <w:instrText xml:space="preserve"> PAGEREF _Toc57296235 \h </w:instrText>
+              <w:instrText xml:space="preserve"> PAGEREF _Toc57968946 \h </w:instrText>
             </w:r>
             <w:r>
               <w:rPr>
@@ -1791,7 +1749,7 @@
               <w:lang w:eastAsia="en-GB"/>
             </w:rPr>
           </w:pPr>
-          <w:hyperlink w:anchor="_Toc57296236" w:history="1">
+          <w:hyperlink w:anchor="_Toc57968947" w:history="1">
             <w:r>
               <w:rPr>
                 <w:rStyle w:val="Hyperlink"/>
@@ -1819,7 +1777,7 @@
                 <w:noProof/>
                 <w:webHidden/>
               </w:rPr>
-              <w:instrText xml:space="preserve"> PAGEREF _Toc57296236 \h </w:instrText>
+              <w:instrText xml:space="preserve"> PAGEREF _Toc57968947 \h </w:instrText>
             </w:r>
             <w:r>
               <w:rPr>
@@ -1863,7 +1821,7 @@
               <w:lang w:eastAsia="en-GB"/>
             </w:rPr>
           </w:pPr>
-          <w:hyperlink w:anchor="_Toc57296237" w:history="1">
+          <w:hyperlink w:anchor="_Toc57968948" w:history="1">
             <w:r>
               <w:rPr>
                 <w:rStyle w:val="Hyperlink"/>
@@ -1891,7 +1849,7 @@
                 <w:noProof/>
                 <w:webHidden/>
               </w:rPr>
-              <w:instrText xml:space="preserve"> PAGEREF _Toc57296237 \h </w:instrText>
+              <w:instrText xml:space="preserve"> PAGEREF _Toc57968948 \h </w:instrText>
             </w:r>
             <w:r>
               <w:rPr>
@@ -1935,7 +1893,7 @@
               <w:lang w:eastAsia="en-GB"/>
             </w:rPr>
           </w:pPr>
-          <w:hyperlink w:anchor="_Toc57296238" w:history="1">
+          <w:hyperlink w:anchor="_Toc57968949" w:history="1">
             <w:r>
               <w:rPr>
                 <w:rStyle w:val="Hyperlink"/>
@@ -1963,7 +1921,7 @@
                 <w:noProof/>
                 <w:webHidden/>
               </w:rPr>
-              <w:instrText xml:space="preserve"> PAGEREF _Toc57296238 \h </w:instrText>
+              <w:instrText xml:space="preserve"> PAGEREF _Toc57968949 \h </w:instrText>
             </w:r>
             <w:r>
               <w:rPr>
@@ -1983,7 +1941,7 @@
                 <w:noProof/>
                 <w:webHidden/>
               </w:rPr>
-              <w:t>6</w:t>
+              <w:t>5</w:t>
             </w:r>
             <w:r>
               <w:rPr>
@@ -2007,7 +1965,7 @@
               <w:lang w:eastAsia="en-GB"/>
             </w:rPr>
           </w:pPr>
-          <w:hyperlink w:anchor="_Toc57296239" w:history="1">
+          <w:hyperlink w:anchor="_Toc57968950" w:history="1">
             <w:r>
               <w:rPr>
                 <w:rStyle w:val="Hyperlink"/>
@@ -2035,7 +1993,7 @@
                 <w:noProof/>
                 <w:webHidden/>
               </w:rPr>
-              <w:instrText xml:space="preserve"> PAGEREF _Toc57296239 \h </w:instrText>
+              <w:instrText xml:space="preserve"> PAGEREF _Toc57968950 \h </w:instrText>
             </w:r>
             <w:r>
               <w:rPr>
@@ -2079,7 +2037,7 @@
               <w:lang w:eastAsia="en-GB"/>
             </w:rPr>
           </w:pPr>
-          <w:hyperlink w:anchor="_Toc57296240" w:history="1">
+          <w:hyperlink w:anchor="_Toc57968951" w:history="1">
             <w:r>
               <w:rPr>
                 <w:rStyle w:val="Hyperlink"/>
@@ -2107,7 +2065,7 @@
                 <w:noProof/>
                 <w:webHidden/>
               </w:rPr>
-              <w:instrText xml:space="preserve"> PAGEREF _Toc57296240 \h </w:instrText>
+              <w:instrText xml:space="preserve"> PAGEREF _Toc57968951 \h </w:instrText>
             </w:r>
             <w:r>
               <w:rPr>
@@ -2151,7 +2109,7 @@
               <w:lang w:eastAsia="en-GB"/>
             </w:rPr>
           </w:pPr>
-          <w:hyperlink w:anchor="_Toc57296241" w:history="1">
+          <w:hyperlink w:anchor="_Toc57968952" w:history="1">
             <w:r>
               <w:rPr>
                 <w:rStyle w:val="Hyperlink"/>
@@ -2179,7 +2137,7 @@
                 <w:noProof/>
                 <w:webHidden/>
               </w:rPr>
-              <w:instrText xml:space="preserve"> PAGEREF _Toc57296241 \h </w:instrText>
+              <w:instrText xml:space="preserve"> PAGEREF _Toc57968952 \h </w:instrText>
             </w:r>
             <w:r>
               <w:rPr>
@@ -2223,7 +2181,7 @@
               <w:lang w:eastAsia="en-GB"/>
             </w:rPr>
           </w:pPr>
-          <w:hyperlink w:anchor="_Toc57296242" w:history="1">
+          <w:hyperlink w:anchor="_Toc57968953" w:history="1">
             <w:r>
               <w:rPr>
                 <w:rStyle w:val="Hyperlink"/>
@@ -2251,7 +2209,7 @@
                 <w:noProof/>
                 <w:webHidden/>
               </w:rPr>
-              <w:instrText xml:space="preserve"> PAGEREF _Toc57296242 \h </w:instrText>
+              <w:instrText xml:space="preserve"> PAGEREF _Toc57968953 \h </w:instrText>
             </w:r>
             <w:r>
               <w:rPr>
@@ -2295,7 +2253,7 @@
               <w:lang w:eastAsia="en-GB"/>
             </w:rPr>
           </w:pPr>
-          <w:hyperlink w:anchor="_Toc57296243" w:history="1">
+          <w:hyperlink w:anchor="_Toc57968954" w:history="1">
             <w:r>
               <w:rPr>
                 <w:rStyle w:val="Hyperlink"/>
@@ -2323,7 +2281,7 @@
                 <w:noProof/>
                 <w:webHidden/>
               </w:rPr>
-              <w:instrText xml:space="preserve"> PAGEREF _Toc57296243 \h </w:instrText>
+              <w:instrText xml:space="preserve"> PAGEREF _Toc57968954 \h </w:instrText>
             </w:r>
             <w:r>
               <w:rPr>
@@ -2343,7 +2301,7 @@
                 <w:noProof/>
                 <w:webHidden/>
               </w:rPr>
-              <w:t>7</w:t>
+              <w:t>8</w:t>
             </w:r>
             <w:r>
               <w:rPr>
@@ -2367,7 +2325,7 @@
               <w:lang w:eastAsia="en-GB"/>
             </w:rPr>
           </w:pPr>
-          <w:hyperlink w:anchor="_Toc57296244" w:history="1">
+          <w:hyperlink w:anchor="_Toc57968955" w:history="1">
             <w:r>
               <w:rPr>
                 <w:rStyle w:val="Hyperlink"/>
@@ -2395,7 +2353,7 @@
                 <w:noProof/>
                 <w:webHidden/>
               </w:rPr>
-              <w:instrText xml:space="preserve"> PAGEREF _Toc57296244 \h </w:instrText>
+              <w:instrText xml:space="preserve"> PAGEREF _Toc57968955 \h </w:instrText>
             </w:r>
             <w:r>
               <w:rPr>
@@ -2439,7 +2397,7 @@
               <w:lang w:eastAsia="en-GB"/>
             </w:rPr>
           </w:pPr>
-          <w:hyperlink w:anchor="_Toc57296245" w:history="1">
+          <w:hyperlink w:anchor="_Toc57968956" w:history="1">
             <w:r>
               <w:rPr>
                 <w:rStyle w:val="Hyperlink"/>
@@ -2467,7 +2425,7 @@
                 <w:noProof/>
                 <w:webHidden/>
               </w:rPr>
-              <w:instrText xml:space="preserve"> PAGEREF _Toc57296245 \h </w:instrText>
+              <w:instrText xml:space="preserve"> PAGEREF _Toc57968956 \h </w:instrText>
             </w:r>
             <w:r>
               <w:rPr>
@@ -2511,7 +2469,7 @@
               <w:lang w:eastAsia="en-GB"/>
             </w:rPr>
           </w:pPr>
-          <w:hyperlink w:anchor="_Toc57296246" w:history="1">
+          <w:hyperlink w:anchor="_Toc57968957" w:history="1">
             <w:r>
               <w:rPr>
                 <w:rStyle w:val="Hyperlink"/>
@@ -2539,7 +2497,7 @@
                 <w:noProof/>
                 <w:webHidden/>
               </w:rPr>
-              <w:instrText xml:space="preserve"> PAGEREF _Toc57296246 \h </w:instrText>
+              <w:instrText xml:space="preserve"> PAGEREF _Toc57968957 \h </w:instrText>
             </w:r>
             <w:r>
               <w:rPr>
@@ -2583,13 +2541,14 @@
               <w:lang w:eastAsia="en-GB"/>
             </w:rPr>
           </w:pPr>
-          <w:hyperlink w:anchor="_Toc57296247" w:history="1">
+          <w:hyperlink w:anchor="_Toc57968958" w:history="1">
             <w:r>
               <w:rPr>
                 <w:rStyle w:val="Hyperlink"/>
                 <w:noProof/>
-              </w:rPr>
-              <w:t>Figure 2  - Live Data Feed</w:t>
+                <w:lang w:val="en-US"/>
+              </w:rPr>
+              <w:t>Figure 2 – Website Screenshots</w:t>
             </w:r>
             <w:r>
               <w:rPr>
@@ -2610,7 +2569,7 @@
                 <w:noProof/>
                 <w:webHidden/>
               </w:rPr>
-              <w:instrText xml:space="preserve"> PAGEREF _Toc57296247 \h </w:instrText>
+              <w:instrText xml:space="preserve"> PAGEREF _Toc57968958 \h </w:instrText>
             </w:r>
             <w:r>
               <w:rPr>
@@ -2654,14 +2613,13 @@
               <w:lang w:eastAsia="en-GB"/>
             </w:rPr>
           </w:pPr>
-          <w:hyperlink w:anchor="_Toc57296248" w:history="1">
+          <w:hyperlink w:anchor="_Toc57968959" w:history="1">
             <w:r>
               <w:rPr>
                 <w:rStyle w:val="Hyperlink"/>
                 <w:noProof/>
-                <w:lang w:val="en-US"/>
-              </w:rPr>
-              <w:t>Figure 3 – Time Series Graphs</w:t>
+              </w:rPr>
+              <w:t>Figure 3 - Live Data Feed</w:t>
             </w:r>
             <w:r>
               <w:rPr>
@@ -2682,7 +2640,7 @@
                 <w:noProof/>
                 <w:webHidden/>
               </w:rPr>
-              <w:instrText xml:space="preserve"> PAGEREF _Toc57296248 \h </w:instrText>
+              <w:instrText xml:space="preserve"> PAGEREF _Toc57968959 \h </w:instrText>
             </w:r>
             <w:r>
               <w:rPr>
@@ -2702,7 +2660,79 @@
                 <w:noProof/>
                 <w:webHidden/>
               </w:rPr>
-              <w:t>9</w:t>
+              <w:t>10</w:t>
+            </w:r>
+            <w:r>
+              <w:rPr>
+                <w:noProof/>
+                <w:webHidden/>
+              </w:rPr>
+              <w:fldChar w:fldCharType="end"/>
+            </w:r>
+          </w:hyperlink>
+        </w:p>
+        <w:p>
+          <w:pPr>
+            <w:pStyle w:val="TOC3"/>
+            <w:tabs>
+              <w:tab w:val="right" w:leader="dot" w:pos="9016"/>
+            </w:tabs>
+            <w:rPr>
+              <w:noProof/>
+              <w:sz w:val="22"/>
+              <w:szCs w:val="22"/>
+              <w:lang w:eastAsia="en-GB"/>
+            </w:rPr>
+          </w:pPr>
+          <w:hyperlink w:anchor="_Toc57968960" w:history="1">
+            <w:r>
+              <w:rPr>
+                <w:rStyle w:val="Hyperlink"/>
+                <w:noProof/>
+                <w:lang w:val="en-US"/>
+              </w:rPr>
+              <w:t>Figure 4 – Time Series Graphs</w:t>
+            </w:r>
+            <w:r>
+              <w:rPr>
+                <w:noProof/>
+                <w:webHidden/>
+              </w:rPr>
+              <w:tab/>
+            </w:r>
+            <w:r>
+              <w:rPr>
+                <w:noProof/>
+                <w:webHidden/>
+              </w:rPr>
+              <w:fldChar w:fldCharType="begin"/>
+            </w:r>
+            <w:r>
+              <w:rPr>
+                <w:noProof/>
+                <w:webHidden/>
+              </w:rPr>
+              <w:instrText xml:space="preserve"> PAGEREF _Toc57968960 \h </w:instrText>
+            </w:r>
+            <w:r>
+              <w:rPr>
+                <w:noProof/>
+                <w:webHidden/>
+              </w:rPr>
+            </w:r>
+            <w:r>
+              <w:rPr>
+                <w:noProof/>
+                <w:webHidden/>
+              </w:rPr>
+              <w:fldChar w:fldCharType="separate"/>
+            </w:r>
+            <w:r>
+              <w:rPr>
+                <w:noProof/>
+                <w:webHidden/>
+              </w:rPr>
+              <w:t>10</w:t>
             </w:r>
             <w:r>
               <w:rPr>
@@ -2726,7 +2756,7 @@
               <w:lang w:eastAsia="en-GB"/>
             </w:rPr>
           </w:pPr>
-          <w:hyperlink w:anchor="_Toc57296249" w:history="1">
+          <w:hyperlink w:anchor="_Toc57968961" w:history="1">
             <w:r>
               <w:rPr>
                 <w:rStyle w:val="Hyperlink"/>
@@ -2754,7 +2784,7 @@
                 <w:noProof/>
                 <w:webHidden/>
               </w:rPr>
-              <w:instrText xml:space="preserve"> PAGEREF _Toc57296249 \h </w:instrText>
+              <w:instrText xml:space="preserve"> PAGEREF _Toc57968961 \h </w:instrText>
             </w:r>
             <w:r>
               <w:rPr>
@@ -2774,7 +2804,7 @@
                 <w:noProof/>
                 <w:webHidden/>
               </w:rPr>
-              <w:t>10</w:t>
+              <w:t>11</w:t>
             </w:r>
             <w:r>
               <w:rPr>
@@ -2798,7 +2828,7 @@
               <w:lang w:eastAsia="en-GB"/>
             </w:rPr>
           </w:pPr>
-          <w:hyperlink w:anchor="_Toc57296250" w:history="1">
+          <w:hyperlink w:anchor="_Toc57968962" w:history="1">
             <w:r>
               <w:rPr>
                 <w:rStyle w:val="Hyperlink"/>
@@ -2826,7 +2856,7 @@
                 <w:noProof/>
                 <w:webHidden/>
               </w:rPr>
-              <w:instrText xml:space="preserve"> PAGEREF _Toc57296250 \h </w:instrText>
+              <w:instrText xml:space="preserve"> PAGEREF _Toc57968962 \h </w:instrText>
             </w:r>
             <w:r>
               <w:rPr>
@@ -2846,7 +2876,7 @@
                 <w:noProof/>
                 <w:webHidden/>
               </w:rPr>
-              <w:t>10</w:t>
+              <w:t>11</w:t>
             </w:r>
             <w:r>
               <w:rPr>
@@ -2870,7 +2900,7 @@
               <w:lang w:eastAsia="en-GB"/>
             </w:rPr>
           </w:pPr>
-          <w:hyperlink w:anchor="_Toc57296251" w:history="1">
+          <w:hyperlink w:anchor="_Toc57968963" w:history="1">
             <w:r>
               <w:rPr>
                 <w:rStyle w:val="Hyperlink"/>
@@ -2898,7 +2928,7 @@
                 <w:noProof/>
                 <w:webHidden/>
               </w:rPr>
-              <w:instrText xml:space="preserve"> PAGEREF _Toc57296251 \h </w:instrText>
+              <w:instrText xml:space="preserve"> PAGEREF _Toc57968963 \h </w:instrText>
             </w:r>
             <w:r>
               <w:rPr>
@@ -2918,7 +2948,7 @@
                 <w:noProof/>
                 <w:webHidden/>
               </w:rPr>
-              <w:t>10</w:t>
+              <w:t>11</w:t>
             </w:r>
             <w:r>
               <w:rPr>
@@ -2942,7 +2972,7 @@
               <w:lang w:eastAsia="en-GB"/>
             </w:rPr>
           </w:pPr>
-          <w:hyperlink w:anchor="_Toc57296252" w:history="1">
+          <w:hyperlink w:anchor="_Toc57968964" w:history="1">
             <w:r>
               <w:rPr>
                 <w:rStyle w:val="Hyperlink"/>
@@ -2970,7 +3000,7 @@
                 <w:noProof/>
                 <w:webHidden/>
               </w:rPr>
-              <w:instrText xml:space="preserve"> PAGEREF _Toc57296252 \h </w:instrText>
+              <w:instrText xml:space="preserve"> PAGEREF _Toc57968964 \h </w:instrText>
             </w:r>
             <w:r>
               <w:rPr>
@@ -2990,7 +3020,7 @@
                 <w:noProof/>
                 <w:webHidden/>
               </w:rPr>
-              <w:t>11</w:t>
+              <w:t>12</w:t>
             </w:r>
             <w:r>
               <w:rPr>
@@ -3014,7 +3044,7 @@
               <w:lang w:eastAsia="en-GB"/>
             </w:rPr>
           </w:pPr>
-          <w:hyperlink w:anchor="_Toc57296253" w:history="1">
+          <w:hyperlink w:anchor="_Toc57968965" w:history="1">
             <w:r>
               <w:rPr>
                 <w:rStyle w:val="Hyperlink"/>
@@ -3042,7 +3072,7 @@
                 <w:noProof/>
                 <w:webHidden/>
               </w:rPr>
-              <w:instrText xml:space="preserve"> PAGEREF _Toc57296253 \h </w:instrText>
+              <w:instrText xml:space="preserve"> PAGEREF _Toc57968965 \h </w:instrText>
             </w:r>
             <w:r>
               <w:rPr>
@@ -3062,7 +3092,7 @@
                 <w:noProof/>
                 <w:webHidden/>
               </w:rPr>
-              <w:t>11</w:t>
+              <w:t>12</w:t>
             </w:r>
             <w:r>
               <w:rPr>
@@ -3086,7 +3116,7 @@
               <w:lang w:eastAsia="en-GB"/>
             </w:rPr>
           </w:pPr>
-          <w:hyperlink w:anchor="_Toc57296254" w:history="1">
+          <w:hyperlink w:anchor="_Toc57968966" w:history="1">
             <w:r>
               <w:rPr>
                 <w:rStyle w:val="Hyperlink"/>
@@ -3114,7 +3144,7 @@
                 <w:noProof/>
                 <w:webHidden/>
               </w:rPr>
-              <w:instrText xml:space="preserve"> PAGEREF _Toc57296254 \h </w:instrText>
+              <w:instrText xml:space="preserve"> PAGEREF _Toc57968966 \h </w:instrText>
             </w:r>
             <w:r>
               <w:rPr>
@@ -3134,7 +3164,7 @@
                 <w:noProof/>
                 <w:webHidden/>
               </w:rPr>
-              <w:t>11</w:t>
+              <w:t>12</w:t>
             </w:r>
             <w:r>
               <w:rPr>
@@ -3158,7 +3188,7 @@
               <w:lang w:eastAsia="en-GB"/>
             </w:rPr>
           </w:pPr>
-          <w:hyperlink w:anchor="_Toc57296255" w:history="1">
+          <w:hyperlink w:anchor="_Toc57968967" w:history="1">
             <w:r>
               <w:rPr>
                 <w:rStyle w:val="Hyperlink"/>
@@ -3186,7 +3216,7 @@
                 <w:noProof/>
                 <w:webHidden/>
               </w:rPr>
-              <w:instrText xml:space="preserve"> PAGEREF _Toc57296255 \h </w:instrText>
+              <w:instrText xml:space="preserve"> PAGEREF _Toc57968967 \h </w:instrText>
             </w:r>
             <w:r>
               <w:rPr>
@@ -3206,7 +3236,7 @@
                 <w:noProof/>
                 <w:webHidden/>
               </w:rPr>
-              <w:t>12</w:t>
+              <w:t>13</w:t>
             </w:r>
             <w:r>
               <w:rPr>
@@ -3236,25 +3266,25 @@
           <w:lang w:val="en-US"/>
         </w:rPr>
       </w:pPr>
-      <w:bookmarkStart w:id="1" w:name="_Toc57296226"/>
+      <w:bookmarkStart w:id="1" w:name="_Toc57968937"/>
       <w:r>
         <w:rPr>
           <w:lang w:val="en-US"/>
         </w:rPr>
         <w:lastRenderedPageBreak/>
-        <w:t xml:space="preserve">Internet of Things – </w:t>
-      </w:r>
-      <w:r>
-        <w:rPr>
-          <w:lang w:val="en-US"/>
-        </w:rPr>
-        <w:t xml:space="preserve">Smart </w:t>
-      </w:r>
-      <w:r>
-        <w:rPr>
-          <w:lang w:val="en-US"/>
-        </w:rPr>
-        <w:t>Retail Racking</w:t>
+        <w:t xml:space="preserve">IoT </w:t>
+      </w:r>
+      <w:r>
+        <w:rPr>
+          <w:lang w:val="en-US"/>
+        </w:rPr>
+        <w:t>Smart</w:t>
+      </w:r>
+      <w:r>
+        <w:rPr>
+          <w:lang w:val="en-US"/>
+        </w:rPr>
+        <w:t xml:space="preserve"> Racking</w:t>
       </w:r>
       <w:bookmarkEnd w:id="1"/>
     </w:p>
@@ -3265,7 +3295,7 @@
           <w:lang w:val="en-US"/>
         </w:rPr>
       </w:pPr>
-      <w:bookmarkStart w:id="2" w:name="_Toc57296227"/>
+      <w:bookmarkStart w:id="2" w:name="_Toc57968938"/>
       <w:r>
         <w:rPr>
           <w:lang w:val="en-US"/>
@@ -3289,15 +3319,111 @@
           <w:szCs w:val="22"/>
           <w:lang w:val="en-US"/>
         </w:rPr>
-        <w:t xml:space="preserve">Jayaram (2017) gives an explanation on how the Internet of Things can facilitate ‘Smart Racking’ where sensors are placed to estimate the quantity of products on the racking and the temperature of the racking. </w:t>
-      </w:r>
-      <w:r>
-        <w:rPr>
-          <w:sz w:val="22"/>
-          <w:szCs w:val="22"/>
-          <w:lang w:val="en-US"/>
-        </w:rPr>
-        <w:t>He further explains how this will enable automatic reordering and adjusting the temperature on the racking to preserve the products freshness and prevent damaging.</w:t>
+        <w:t xml:space="preserve">Jayaram (2017) </w:t>
+      </w:r>
+      <w:r>
+        <w:rPr>
+          <w:sz w:val="22"/>
+          <w:szCs w:val="22"/>
+          <w:lang w:val="en-US"/>
+        </w:rPr>
+        <w:t>explains</w:t>
+      </w:r>
+      <w:r>
+        <w:rPr>
+          <w:sz w:val="22"/>
+          <w:szCs w:val="22"/>
+          <w:lang w:val="en-US"/>
+        </w:rPr>
+        <w:t xml:space="preserve"> how the Internet of Things can facilitate ‘Smart Racking’ where sensors are placed to estimate the </w:t>
+      </w:r>
+      <w:r>
+        <w:rPr>
+          <w:sz w:val="22"/>
+          <w:szCs w:val="22"/>
+          <w:lang w:val="en-US"/>
+        </w:rPr>
+        <w:t>number</w:t>
+      </w:r>
+      <w:r>
+        <w:rPr>
+          <w:sz w:val="22"/>
+          <w:szCs w:val="22"/>
+          <w:lang w:val="en-US"/>
+        </w:rPr>
+        <w:t xml:space="preserve"> of products on the racking and the temperature of the racking. </w:t>
+      </w:r>
+      <w:r>
+        <w:rPr>
+          <w:sz w:val="22"/>
+          <w:szCs w:val="22"/>
+          <w:lang w:val="en-US"/>
+        </w:rPr>
+        <w:t xml:space="preserve">He further explains how this will </w:t>
+      </w:r>
+      <w:r>
+        <w:rPr>
+          <w:sz w:val="22"/>
+          <w:szCs w:val="22"/>
+          <w:lang w:val="en-US"/>
+        </w:rPr>
+        <w:t>facilitate</w:t>
+      </w:r>
+      <w:r>
+        <w:rPr>
+          <w:sz w:val="22"/>
+          <w:szCs w:val="22"/>
+          <w:lang w:val="en-US"/>
+        </w:rPr>
+        <w:t xml:space="preserve"> automatic reordering and </w:t>
+      </w:r>
+      <w:r>
+        <w:rPr>
+          <w:sz w:val="22"/>
+          <w:szCs w:val="22"/>
+          <w:lang w:val="en-US"/>
+        </w:rPr>
+        <w:t>temperature adjustments</w:t>
+      </w:r>
+      <w:r>
+        <w:rPr>
+          <w:sz w:val="22"/>
+          <w:szCs w:val="22"/>
+          <w:lang w:val="en-US"/>
+        </w:rPr>
+        <w:t xml:space="preserve"> on the racking to preserve the freshness</w:t>
+      </w:r>
+      <w:r>
+        <w:rPr>
+          <w:sz w:val="22"/>
+          <w:szCs w:val="22"/>
+          <w:lang w:val="en-US"/>
+        </w:rPr>
+        <w:t xml:space="preserve"> of the product</w:t>
+      </w:r>
+      <w:r>
+        <w:rPr>
+          <w:sz w:val="22"/>
+          <w:szCs w:val="22"/>
+          <w:lang w:val="en-US"/>
+        </w:rPr>
+        <w:t xml:space="preserve"> and prevent damag</w:t>
+      </w:r>
+      <w:r>
+        <w:rPr>
+          <w:sz w:val="22"/>
+          <w:szCs w:val="22"/>
+          <w:lang w:val="en-US"/>
+        </w:rPr>
+        <w:t>e</w:t>
+      </w:r>
+      <w:r>
+        <w:rPr>
+          <w:sz w:val="22"/>
+          <w:szCs w:val="22"/>
+          <w:lang w:val="en-US"/>
+        </w:rPr>
+        <w:t>.</w:t>
       </w:r>
     </w:p>
     <w:p>
@@ -3307,7 +3433,7 @@
           <w:lang w:val="en-US"/>
         </w:rPr>
       </w:pPr>
-      <w:bookmarkStart w:id="3" w:name="_Toc57296228"/>
+      <w:bookmarkStart w:id="3" w:name="_Toc57968939"/>
       <w:r>
         <w:rPr>
           <w:lang w:val="en-US"/>
@@ -3343,7 +3469,15 @@
           <w:szCs w:val="22"/>
           <w:lang w:val="en-US"/>
         </w:rPr>
-        <w:t xml:space="preserve">Described by Usman (2020), the model I am using is the IoT stack </w:t>
+        <w:t>As d</w:t>
+      </w:r>
+      <w:r>
+        <w:rPr>
+          <w:sz w:val="22"/>
+          <w:szCs w:val="22"/>
+          <w:lang w:val="en-US"/>
+        </w:rPr>
+        <w:t xml:space="preserve">escribed by Usman (2020), the model I am using is the IoT stack </w:t>
       </w:r>
       <w:r>
         <w:rPr>
@@ -3359,7 +3493,39 @@
           <w:szCs w:val="22"/>
           <w:lang w:val="en-US"/>
         </w:rPr>
-        <w:t xml:space="preserve"> To measure the products weight, I plan to use weight sensors which use load cells (or strain gauges). A</w:t>
+        <w:t xml:space="preserve"> To measure the product</w:t>
+      </w:r>
+      <w:r>
+        <w:rPr>
+          <w:sz w:val="22"/>
+          <w:szCs w:val="22"/>
+          <w:lang w:val="en-US"/>
+        </w:rPr>
+        <w:t>’</w:t>
+      </w:r>
+      <w:r>
+        <w:rPr>
+          <w:sz w:val="22"/>
+          <w:szCs w:val="22"/>
+          <w:lang w:val="en-US"/>
+        </w:rPr>
+        <w:t xml:space="preserve">s weight, I plan to use weight sensors </w:t>
+      </w:r>
+      <w:r>
+        <w:rPr>
+          <w:sz w:val="22"/>
+          <w:szCs w:val="22"/>
+          <w:lang w:val="en-US"/>
+        </w:rPr>
+        <w:t>that</w:t>
+      </w:r>
+      <w:r>
+        <w:rPr>
+          <w:sz w:val="22"/>
+          <w:szCs w:val="22"/>
+          <w:lang w:val="en-US"/>
+        </w:rPr>
+        <w:t xml:space="preserve"> use load cells (or strain gauges). A</w:t>
       </w:r>
       <w:r>
         <w:rPr>
@@ -3686,7 +3852,7 @@
           <w:lang w:val="en-US"/>
         </w:rPr>
       </w:pPr>
-      <w:bookmarkStart w:id="4" w:name="_Toc57296229"/>
+      <w:bookmarkStart w:id="4" w:name="_Toc57968940"/>
       <w:r>
         <w:rPr>
           <w:lang w:val="en-US"/>
@@ -3912,7 +4078,15 @@
           <w:szCs w:val="22"/>
           <w:lang w:val="en-US"/>
         </w:rPr>
-        <w:t xml:space="preserve">data </w:t>
+        <w:t>data</w:t>
+      </w:r>
+      <w:r>
+        <w:rPr>
+          <w:sz w:val="22"/>
+          <w:szCs w:val="22"/>
+          <w:lang w:val="en-US"/>
+        </w:rPr>
+        <w:t xml:space="preserve"> in </w:t>
       </w:r>
       <w:r>
         <w:rPr>
@@ -3961,7 +4135,7 @@
       <w:pPr>
         <w:rPr>
           <w:rFonts w:asciiTheme="majorHAnsi" w:eastAsiaTheme="majorEastAsia" w:hAnsiTheme="majorHAnsi" w:cstheme="majorBidi"/>
-          <w:color w:val="F49B00" w:themeColor="background2" w:themeShade="BF"/>
+          <w:color w:val="498CF1" w:themeColor="background2" w:themeShade="BF"/>
           <w:sz w:val="28"/>
           <w:szCs w:val="28"/>
           <w:lang w:val="en-US"/>
@@ -3981,7 +4155,7 @@
           <w:lang w:val="en-US"/>
         </w:rPr>
       </w:pPr>
-      <w:bookmarkStart w:id="5" w:name="_Toc57296230"/>
+      <w:bookmarkStart w:id="5" w:name="_Toc57968941"/>
       <w:r>
         <w:rPr>
           <w:lang w:val="en-US"/>
@@ -4111,7 +4285,7 @@
           <w:szCs w:val="22"/>
           <w:lang w:val="en-US"/>
         </w:rPr>
-        <w:t xml:space="preserve">Calculate the number of products on the </w:t>
+        <w:t xml:space="preserve">Calculate the number of products on </w:t>
       </w:r>
       <w:r>
         <w:rPr>
@@ -4257,7 +4431,7 @@
           <w:lang w:val="en-US"/>
         </w:rPr>
       </w:pPr>
-      <w:bookmarkStart w:id="6" w:name="_Toc57296231"/>
+      <w:bookmarkStart w:id="6" w:name="_Toc57968942"/>
       <w:r>
         <w:rPr>
           <w:lang w:val="en-US"/>
@@ -4333,7 +4507,7 @@
           <w:szCs w:val="22"/>
           <w:lang w:val="en-US"/>
         </w:rPr>
-        <w:t xml:space="preserve"> (excluding the mount). The project can be expanded to house more ‘smart racking’ spaces by adding additional temperature and humidity sensors as well as LED’s and weight sensors.</w:t>
+        <w:t xml:space="preserve"> (excluding the mount). The project can be expanded to house more ‘smart racking’ spaces by adding additional temperature and humidity sensors as well as LEDs and weight sensors.</w:t>
       </w:r>
       <w:r>
         <w:rPr>
@@ -4479,7 +4653,23 @@
           <w:szCs w:val="22"/>
           <w:lang w:val="en-US"/>
         </w:rPr>
-        <w:t>Microsoft Azure is an affordable service which provides the backend solution for this project. For unlimited IoT devices and up to 400,000 messages a day, the IoT Hub service costs £7.45 per month</w:t>
+        <w:t xml:space="preserve">Microsoft Azure is an affordable service </w:t>
+      </w:r>
+      <w:r>
+        <w:rPr>
+          <w:sz w:val="22"/>
+          <w:szCs w:val="22"/>
+          <w:lang w:val="en-US"/>
+        </w:rPr>
+        <w:t xml:space="preserve">that </w:t>
+      </w:r>
+      <w:r>
+        <w:rPr>
+          <w:sz w:val="22"/>
+          <w:szCs w:val="22"/>
+          <w:lang w:val="en-US"/>
+        </w:rPr>
+        <w:t>provides the backend solution for this project. For unlimited IoT devices and up to 400,000 messages a day, the IoT Hub service costs £7.45 per month</w:t>
       </w:r>
       <w:r>
         <w:rPr>
@@ -4606,34 +4796,16 @@
     </w:p>
     <w:p>
       <w:pPr>
-        <w:rPr>
-          <w:rFonts w:asciiTheme="majorHAnsi" w:eastAsiaTheme="majorEastAsia" w:hAnsiTheme="majorHAnsi" w:cstheme="majorBidi"/>
-          <w:color w:val="F49B00" w:themeColor="background2" w:themeShade="BF"/>
-          <w:sz w:val="28"/>
-          <w:szCs w:val="28"/>
-          <w:lang w:val="en-US"/>
-        </w:rPr>
-      </w:pPr>
-      <w:r>
-        <w:rPr>
-          <w:lang w:val="en-US"/>
-        </w:rPr>
-        <w:br w:type="page"/>
-      </w:r>
-    </w:p>
-    <w:p>
-      <w:pPr>
         <w:pStyle w:val="Heading2"/>
         <w:rPr>
           <w:lang w:val="en-US"/>
         </w:rPr>
       </w:pPr>
-      <w:bookmarkStart w:id="7" w:name="_Toc57296232"/>
-      <w:r>
-        <w:rPr>
-          <w:lang w:val="en-US"/>
-        </w:rPr>
-        <w:lastRenderedPageBreak/>
+      <w:bookmarkStart w:id="7" w:name="_Toc57968943"/>
+      <w:r>
+        <w:rPr>
+          <w:lang w:val="en-US"/>
+        </w:rPr>
         <w:t>Legal and Ethical Evaluation</w:t>
       </w:r>
       <w:bookmarkEnd w:id="7"/>
@@ -4645,7 +4817,7 @@
           <w:lang w:val="en-US"/>
         </w:rPr>
       </w:pPr>
-      <w:bookmarkStart w:id="8" w:name="_Toc57296233"/>
+      <w:bookmarkStart w:id="8" w:name="_Toc57968944"/>
       <w:r>
         <w:rPr>
           <w:lang w:val="en-US"/>
@@ -4735,7 +4907,7 @@
           <w:lang w:val="en-US"/>
         </w:rPr>
       </w:pPr>
-      <w:bookmarkStart w:id="9" w:name="_Toc57296234"/>
+      <w:bookmarkStart w:id="9" w:name="_Toc57968945"/>
       <w:r>
         <w:rPr>
           <w:lang w:val="en-US"/>
@@ -4746,13 +4918,7 @@
         <w:rPr>
           <w:lang w:val="en-US"/>
         </w:rPr>
-        <w:t xml:space="preserve"> and </w:t>
-      </w:r>
-      <w:r>
-        <w:rPr>
-          <w:lang w:val="en-US"/>
-        </w:rPr>
-        <w:t>Information Disclosure</w:t>
+        <w:t xml:space="preserve"> and Information Disclosure</w:t>
       </w:r>
       <w:bookmarkEnd w:id="9"/>
     </w:p>
@@ -4791,13 +4957,7 @@
         <w:rPr>
           <w:lang w:val="en-US"/>
         </w:rPr>
-        <w:t>ttack</w:t>
-      </w:r>
-      <w:r>
-        <w:rPr>
-          <w:lang w:val="en-US"/>
-        </w:rPr>
-        <w:t>.</w:t>
+        <w:t>ttack.</w:t>
       </w:r>
       <w:r>
         <w:rPr>
@@ -4809,7 +4969,14 @@
         <w:rPr>
           <w:lang w:val="en-US"/>
         </w:rPr>
-        <w:t xml:space="preserve">In addition to this, IoT devices are connected to a network and protected using a shared key. If this key was disclosed, an attacker can control, </w:t>
+        <w:t xml:space="preserve">In </w:t>
+      </w:r>
+      <w:r>
+        <w:rPr>
+          <w:lang w:val="en-US"/>
+        </w:rPr>
+        <w:lastRenderedPageBreak/>
+        <w:t xml:space="preserve">addition to this, IoT devices are connected to a network and protected using a shared key. If this key was disclosed, an attacker can control, </w:t>
       </w:r>
       <w:r>
         <w:rPr>
@@ -4827,31 +4994,31 @@
         <w:rPr>
           <w:lang w:val="en-US"/>
         </w:rPr>
+        <w:t xml:space="preserve"> (Microsoft 2020d).</w:t>
+      </w:r>
+      <w:r>
+        <w:rPr>
+          <w:lang w:val="en-US"/>
+        </w:rPr>
         <w:t xml:space="preserve"> </w:t>
       </w:r>
       <w:r>
         <w:rPr>
           <w:lang w:val="en-US"/>
         </w:rPr>
-        <w:t>(Microsoft 2020d)</w:t>
-      </w:r>
-      <w:r>
-        <w:rPr>
-          <w:lang w:val="en-US"/>
-        </w:rPr>
-        <w:t>.</w:t>
-      </w:r>
-      <w:r>
-        <w:rPr>
-          <w:lang w:val="en-US"/>
-        </w:rPr>
-        <w:t xml:space="preserve"> </w:t>
-      </w:r>
-      <w:r>
-        <w:rPr>
-          <w:lang w:val="en-US"/>
-        </w:rPr>
-        <w:t>In the projects scope, an attacker could fluctuate and change the quantity value of products to disrupt service and even trick the company into ordering more or less of a product that they might not require.</w:t>
+        <w:t>In the project</w:t>
+      </w:r>
+      <w:r>
+        <w:rPr>
+          <w:lang w:val="en-US"/>
+        </w:rPr>
+        <w:t>’</w:t>
+      </w:r>
+      <w:r>
+        <w:rPr>
+          <w:lang w:val="en-US"/>
+        </w:rPr>
+        <w:t>s scope, an attacker could fluctuate and change the quantity value of products to disrupt service and even trick the company into ordering more or less of a product that they might not require.</w:t>
       </w:r>
       <w:r>
         <w:rPr>
@@ -4867,7 +5034,7 @@
           <w:lang w:val="en-US"/>
         </w:rPr>
       </w:pPr>
-      <w:bookmarkStart w:id="10" w:name="_Toc57296235"/>
+      <w:bookmarkStart w:id="10" w:name="_Toc57968946"/>
       <w:r>
         <w:rPr>
           <w:lang w:val="en-US"/>
@@ -4893,19 +5060,31 @@
         <w:rPr>
           <w:lang w:val="en-US"/>
         </w:rPr>
+        <w:t xml:space="preserve"> (Microsoft 2020d).</w:t>
+      </w:r>
+      <w:r>
+        <w:rPr>
+          <w:lang w:val="en-US"/>
+        </w:rPr>
         <w:t xml:space="preserve"> </w:t>
       </w:r>
       <w:r>
         <w:rPr>
           <w:lang w:val="en-US"/>
         </w:rPr>
-        <w:t>(Microsoft 2020d).</w:t>
-      </w:r>
-      <w:r>
-        <w:rPr>
-          <w:lang w:val="en-US"/>
-        </w:rPr>
-        <w:t xml:space="preserve"> </w:t>
+        <w:t xml:space="preserve">This is generally forgotten about and overlooked when designing an IoT system; </w:t>
+      </w:r>
+      <w:r>
+        <w:rPr>
+          <w:lang w:val="en-US"/>
+        </w:rPr>
+        <w:t>however,</w:t>
+      </w:r>
+      <w:r>
+        <w:rPr>
+          <w:lang w:val="en-US"/>
+        </w:rPr>
+        <w:t xml:space="preserve"> it plays a significant role in protecting the system.</w:t>
       </w:r>
     </w:p>
     <w:p>
@@ -4915,7 +5094,7 @@
           <w:lang w:val="en-US"/>
         </w:rPr>
       </w:pPr>
-      <w:bookmarkStart w:id="11" w:name="_Toc57296236"/>
+      <w:bookmarkStart w:id="11" w:name="_Toc57968947"/>
       <w:r>
         <w:rPr>
           <w:lang w:val="en-US"/>
@@ -4935,7 +5114,25 @@
         <w:rPr>
           <w:lang w:val="en-US"/>
         </w:rPr>
-        <w:t>Denial of Service (DoS) attacks are more associated with attacks on websites; however, DoS attacks involve any form interference to render a service unfunctional</w:t>
+        <w:t>Denial of Service (DoS) attacks are more associated with attacks on websites; however, DoS attacks involve any form</w:t>
+      </w:r>
+      <w:r>
+        <w:rPr>
+          <w:lang w:val="en-US"/>
+        </w:rPr>
+        <w:t xml:space="preserve"> of</w:t>
+      </w:r>
+      <w:r>
+        <w:rPr>
+          <w:lang w:val="en-US"/>
+        </w:rPr>
+        <w:t xml:space="preserve"> interference to render a service </w:t>
+      </w:r>
+      <w:r>
+        <w:rPr>
+          <w:lang w:val="en-US"/>
+        </w:rPr>
+        <w:t>inoperable</w:t>
       </w:r>
       <w:r>
         <w:rPr>
@@ -4963,7 +5160,7 @@
           <w:lang w:val="en-US"/>
         </w:rPr>
       </w:pPr>
-      <w:bookmarkStart w:id="12" w:name="_Toc57296237"/>
+      <w:bookmarkStart w:id="12" w:name="_Toc57968948"/>
       <w:r>
         <w:rPr>
           <w:lang w:val="en-US"/>
@@ -4983,25 +5180,7 @@
         <w:rPr>
           <w:lang w:val="en-US"/>
         </w:rPr>
-        <w:t xml:space="preserve">To minimize the risk of </w:t>
-      </w:r>
-      <w:r>
-        <w:rPr>
-          <w:lang w:val="en-US"/>
-        </w:rPr>
-        <w:t>spoofing</w:t>
-      </w:r>
-      <w:r>
-        <w:rPr>
-          <w:lang w:val="en-US"/>
-        </w:rPr>
-        <w:t xml:space="preserve"> the IoT Hub uses the</w:t>
-      </w:r>
-      <w:r>
-        <w:rPr>
-          <w:lang w:val="en-US"/>
-        </w:rPr>
-        <w:t xml:space="preserve"> </w:t>
+        <w:t xml:space="preserve">To minimize the risk of spoofing the IoT Hub uses the </w:t>
       </w:r>
       <w:r>
         <w:rPr>
@@ -5013,55 +5192,31 @@
         <w:rPr>
           <w:lang w:val="en-US"/>
         </w:rPr>
-        <w:t xml:space="preserve"> to verify the device belongs to the service, in addition to using </w:t>
-      </w:r>
-      <w:r>
-        <w:rPr>
-          <w:lang w:val="en-US"/>
-        </w:rPr>
-        <w:t>256-bit AES encryptio</w:t>
-      </w:r>
-      <w:r>
-        <w:rPr>
-          <w:lang w:val="en-US"/>
-        </w:rPr>
-        <w:t>n to encrypt and decrypt the data</w:t>
-      </w:r>
-      <w:r>
-        <w:rPr>
-          <w:lang w:val="en-US"/>
-        </w:rPr>
-        <w:t xml:space="preserve"> </w:t>
-      </w:r>
-      <w:r>
-        <w:rPr>
-          <w:lang w:val="en-US"/>
-        </w:rPr>
-        <w:t>(Microsoft 2020</w:t>
-      </w:r>
-      <w:r>
-        <w:rPr>
-          <w:lang w:val="en-US"/>
-        </w:rPr>
-        <w:t>e</w:t>
-      </w:r>
-      <w:r>
-        <w:rPr>
-          <w:lang w:val="en-US"/>
-        </w:rPr>
-        <w:t>).</w:t>
-      </w:r>
-      <w:r>
-        <w:rPr>
-          <w:lang w:val="en-US"/>
-        </w:rPr>
-        <w:t xml:space="preserve"> This will reduce the risk of </w:t>
+        <w:t xml:space="preserve"> to verify the device belongs to the service, in addition to using 256-bit AES encryption to encrypt and decrypt the data</w:t>
+      </w:r>
+      <w:r>
+        <w:rPr>
+          <w:lang w:val="en-US"/>
+        </w:rPr>
+        <w:t xml:space="preserve"> (Microsoft 2020e). This will reduce the risk of </w:t>
       </w:r>
       <w:r>
         <w:rPr>
           <w:lang w:val="en-US"/>
         </w:rPr>
         <w:t>MITM attacks, although it does not reduce the risk of tampering.</w:t>
+      </w:r>
+      <w:r>
+        <w:rPr>
+          <w:lang w:val="en-US"/>
+        </w:rPr>
+        <w:t xml:space="preserve"> In addition to this, remote access has also been disabled</w:t>
+      </w:r>
+      <w:r>
+        <w:rPr>
+          <w:lang w:val="en-US"/>
+        </w:rPr>
+        <w:t>, to minimize the risk of unauthorised access.</w:t>
       </w:r>
     </w:p>
     <w:p>
@@ -5075,7 +5230,31 @@
         <w:rPr>
           <w:lang w:val="en-US"/>
         </w:rPr>
-        <w:t>Physical protection is just as important as cyber protection. IoT device should have tamper-proof cases, a function to disable the device on short-circuits and passwords to protect against unauthorised access.</w:t>
+        <w:t>Physical protection is just as important as cyber protection. IoT device</w:t>
+      </w:r>
+      <w:r>
+        <w:rPr>
+          <w:lang w:val="en-US"/>
+        </w:rPr>
+        <w:t>s</w:t>
+      </w:r>
+      <w:r>
+        <w:rPr>
+          <w:lang w:val="en-US"/>
+        </w:rPr>
+        <w:t xml:space="preserve"> should have tamper-proof cases, a function to disable the device on short-circuits</w:t>
+      </w:r>
+      <w:r>
+        <w:rPr>
+          <w:lang w:val="en-US"/>
+        </w:rPr>
+        <w:t>,</w:t>
+      </w:r>
+      <w:r>
+        <w:rPr>
+          <w:lang w:val="en-US"/>
+        </w:rPr>
+        <w:t xml:space="preserve"> and passwords to protect against unauthorised access.</w:t>
       </w:r>
       <w:r>
         <w:rPr>
@@ -5098,12 +5277,11 @@
           <w:lang w:val="en-US"/>
         </w:rPr>
       </w:pPr>
-      <w:bookmarkStart w:id="13" w:name="_Toc57296238"/>
-      <w:r>
-        <w:rPr>
-          <w:lang w:val="en-US"/>
-        </w:rPr>
-        <w:lastRenderedPageBreak/>
+      <w:bookmarkStart w:id="13" w:name="_Toc57968949"/>
+      <w:r>
+        <w:rPr>
+          <w:lang w:val="en-US"/>
+        </w:rPr>
         <w:t>Hardware Setup</w:t>
       </w:r>
       <w:bookmarkEnd w:id="13"/>
@@ -5123,7 +5301,7 @@
           <w:szCs w:val="22"/>
           <w:lang w:val="en-US"/>
         </w:rPr>
-        <w:t xml:space="preserve">Wiring the project was straight forward following the circuit diagram </w:t>
+        <w:t xml:space="preserve">Wiring the project was straightforward following the circuit diagram </w:t>
       </w:r>
       <w:r>
         <w:rPr>
@@ -5139,7 +5317,23 @@
           <w:szCs w:val="22"/>
           <w:lang w:val="en-US"/>
         </w:rPr>
-        <w:t xml:space="preserve"> The components were soldered and wired to two breadboards with all connections to the Raspberry Pi Zero passing a T-Cobbler to reduce the chance of misconnecting a wire.</w:t>
+        <w:t xml:space="preserve"> The components were soldered and wired to two breadboards with all connections to the Raspberry Pi Zero passing a T-Cobbler to reduce the chance of </w:t>
+      </w:r>
+      <w:r>
+        <w:rPr>
+          <w:sz w:val="22"/>
+          <w:szCs w:val="22"/>
+          <w:lang w:val="en-US"/>
+        </w:rPr>
+        <w:t>d</w:t>
+      </w:r>
+      <w:r>
+        <w:rPr>
+          <w:sz w:val="22"/>
+          <w:szCs w:val="22"/>
+          <w:lang w:val="en-US"/>
+        </w:rPr>
+        <w:t>isconnecting a wire.</w:t>
       </w:r>
     </w:p>
     <w:p>
@@ -5165,7 +5359,32 @@
           <w:szCs w:val="22"/>
           <w:lang w:val="en-US"/>
         </w:rPr>
-        <w:t xml:space="preserve">The I2C multiplexer acts as the gatekeeper between the two OLED displays and the reason for this is because both OLED displays share the same address. The multiplexer will give each display its own address, allowing each display to be accessed individually. </w:t>
+        <w:t xml:space="preserve">The I2C multiplexer acts as the gatekeeper between the two OLED displays and the reason for this is because </w:t>
+      </w:r>
+      <w:r>
+        <w:rPr>
+          <w:sz w:val="22"/>
+          <w:szCs w:val="22"/>
+          <w:lang w:val="en-US"/>
+        </w:rPr>
+        <w:lastRenderedPageBreak/>
+        <w:t xml:space="preserve">both OLED displays share the same address. The multiplexer will give each display </w:t>
+      </w:r>
+      <w:r>
+        <w:rPr>
+          <w:sz w:val="22"/>
+          <w:szCs w:val="22"/>
+          <w:lang w:val="en-US"/>
+        </w:rPr>
+        <w:t xml:space="preserve">a unique </w:t>
+      </w:r>
+      <w:r>
+        <w:rPr>
+          <w:sz w:val="22"/>
+          <w:szCs w:val="22"/>
+          <w:lang w:val="en-US"/>
+        </w:rPr>
+        <w:t xml:space="preserve">address, allowing each display to be accessed individually. </w:t>
       </w:r>
     </w:p>
     <w:p>
@@ -5295,6 +5514,14 @@
           <w:szCs w:val="22"/>
           <w:lang w:val="en-US"/>
         </w:rPr>
+        <w:t>,</w:t>
+      </w:r>
+      <w:r>
+        <w:rPr>
+          <w:sz w:val="22"/>
+          <w:szCs w:val="22"/>
+          <w:lang w:val="en-US"/>
+        </w:rPr>
         <w:t xml:space="preserve"> I had no trouble reading the values from the sensor.</w:t>
       </w:r>
     </w:p>
@@ -5329,15 +5556,63 @@
           <w:szCs w:val="22"/>
           <w:lang w:val="en-US"/>
         </w:rPr>
-        <w:t xml:space="preserve"> The mount was built using pre-cut MDF boards which were glued together. After painting it black, I used a hot-glue gun to attach the circuitry to the mount. I found this part of the project to take a lot of time refitting and rewiring the circuit, so the wiring was compact and neat enough to distinguish</w:t>
-      </w:r>
-      <w:r>
-        <w:rPr>
-          <w:sz w:val="22"/>
-          <w:szCs w:val="22"/>
-          <w:lang w:val="en-US"/>
-        </w:rPr>
-        <w:t xml:space="preserve"> between the wires.</w:t>
+        <w:t xml:space="preserve"> The mount was built using pre-cut MDF boards which were glued together. After painting it black, I used a hot-glue gun to attach the circuitry to the mount. I found this part of the project to take a lot of time refitting and rewiring the circuit, </w:t>
+      </w:r>
+      <w:r>
+        <w:rPr>
+          <w:sz w:val="22"/>
+          <w:szCs w:val="22"/>
+          <w:lang w:val="en-US"/>
+        </w:rPr>
+        <w:t>to ensure</w:t>
+      </w:r>
+      <w:r>
+        <w:rPr>
+          <w:sz w:val="22"/>
+          <w:szCs w:val="22"/>
+          <w:lang w:val="en-US"/>
+        </w:rPr>
+        <w:t xml:space="preserve"> the wiring was compact and neat enough to distinguish</w:t>
+      </w:r>
+      <w:r>
+        <w:rPr>
+          <w:sz w:val="22"/>
+          <w:szCs w:val="22"/>
+          <w:lang w:val="en-US"/>
+        </w:rPr>
+        <w:t xml:space="preserve"> between t</w:t>
+      </w:r>
+      <w:r>
+        <w:rPr>
+          <w:sz w:val="22"/>
+          <w:szCs w:val="22"/>
+          <w:lang w:val="en-US"/>
+        </w:rPr>
+        <w:t>he</w:t>
+      </w:r>
+      <w:r>
+        <w:rPr>
+          <w:sz w:val="22"/>
+          <w:szCs w:val="22"/>
+          <w:lang w:val="en-US"/>
+        </w:rPr>
+        <w:t xml:space="preserve"> wires</w:t>
+      </w:r>
+      <w:r>
+        <w:rPr>
+          <w:sz w:val="22"/>
+          <w:szCs w:val="22"/>
+          <w:lang w:val="en-US"/>
+        </w:rPr>
+        <w:t xml:space="preserve"> and components</w:t>
+      </w:r>
+      <w:r>
+        <w:rPr>
+          <w:sz w:val="22"/>
+          <w:szCs w:val="22"/>
+          <w:lang w:val="en-US"/>
+        </w:rPr>
+        <w:t>.</w:t>
       </w:r>
       <w:r>
         <w:rPr>
@@ -5357,7 +5632,7 @@
           <w:lang w:val="en-US"/>
         </w:rPr>
       </w:pPr>
-      <w:bookmarkStart w:id="14" w:name="_Toc57296239"/>
+      <w:bookmarkStart w:id="14" w:name="_Toc57968950"/>
       <w:r>
         <w:rPr>
           <w:lang w:val="en-US"/>
@@ -5493,6 +5768,14 @@
           <w:szCs w:val="22"/>
           <w:lang w:val="en-US"/>
         </w:rPr>
+        <w:t>,</w:t>
+      </w:r>
+      <w:r>
+        <w:rPr>
+          <w:sz w:val="22"/>
+          <w:szCs w:val="22"/>
+          <w:lang w:val="en-US"/>
+        </w:rPr>
         <w:t xml:space="preserve"> and Azure </w:t>
       </w:r>
       <w:r>
@@ -5655,23 +5938,7 @@
           <w:szCs w:val="22"/>
           <w:lang w:val="en-US"/>
         </w:rPr>
-        <w:t xml:space="preserve"> </w:t>
-      </w:r>
-      <w:r>
-        <w:rPr>
-          <w:sz w:val="22"/>
-          <w:szCs w:val="22"/>
-          <w:lang w:val="en-US"/>
-        </w:rPr>
-        <w:t>(Microsoft 2020g)</w:t>
-      </w:r>
-      <w:r>
-        <w:rPr>
-          <w:sz w:val="22"/>
-          <w:szCs w:val="22"/>
-          <w:lang w:val="en-US"/>
-        </w:rPr>
-        <w:t>.</w:t>
+        <w:t xml:space="preserve"> (Microsoft 2020g).</w:t>
       </w:r>
     </w:p>
     <w:p>
@@ -5737,15 +6004,7 @@
           <w:szCs w:val="22"/>
           <w:lang w:val="en-US"/>
         </w:rPr>
-        <w:t xml:space="preserve"> </w:t>
-      </w:r>
-      <w:r>
-        <w:rPr>
-          <w:sz w:val="22"/>
-          <w:szCs w:val="22"/>
-          <w:lang w:val="en-US"/>
-        </w:rPr>
-        <w:t>(Microsoft 2020h)</w:t>
+        <w:t xml:space="preserve"> (Microsoft 2020h)</w:t>
       </w:r>
       <w:r>
         <w:rPr>
@@ -5761,15 +6020,7 @@
           <w:szCs w:val="22"/>
           <w:lang w:val="en-US"/>
         </w:rPr>
-        <w:t xml:space="preserve"> </w:t>
-      </w:r>
-      <w:r>
-        <w:rPr>
-          <w:sz w:val="22"/>
-          <w:szCs w:val="22"/>
-          <w:lang w:val="en-US"/>
-        </w:rPr>
-        <w:t>(Microsoft 2020f)</w:t>
+        <w:t xml:space="preserve"> (Microsoft 2020f)</w:t>
       </w:r>
       <w:r>
         <w:rPr>
@@ -5782,17 +6033,28 @@
     </w:p>
     <w:p>
       <w:pPr>
-        <w:spacing w:before="240"/>
-        <w:rPr>
-          <w:lang w:val="en-US"/>
-        </w:rPr>
-      </w:pPr>
-      <w:r>
-        <w:rPr>
-          <w:lang w:val="en-US"/>
-        </w:rPr>
-        <w:lastRenderedPageBreak/>
-        <w:t>Throughout the entire project I used two IDE’s - Pythons IDLE and Visual Studio Code.</w:t>
+        <w:spacing w:before="240" w:line="360" w:lineRule="auto"/>
+        <w:rPr>
+          <w:lang w:val="en-US"/>
+        </w:rPr>
+      </w:pPr>
+      <w:r>
+        <w:rPr>
+          <w:lang w:val="en-US"/>
+        </w:rPr>
+        <w:t>Throughout the entire project</w:t>
+      </w:r>
+      <w:r>
+        <w:rPr>
+          <w:lang w:val="en-US"/>
+        </w:rPr>
+        <w:t>,</w:t>
+      </w:r>
+      <w:r>
+        <w:rPr>
+          <w:lang w:val="en-US"/>
+        </w:rPr>
+        <w:t xml:space="preserve"> I used two IDE’s - Pythons IDLE and Visual Studio Code.</w:t>
       </w:r>
       <w:r>
         <w:rPr>
@@ -5816,21 +6078,45 @@
         <w:rPr>
           <w:lang w:val="en-US"/>
         </w:rPr>
-        <w:t xml:space="preserve"> setup using Python whilst the frontend website was built using ReactJS.</w:t>
+        <w:t xml:space="preserve"> </w:t>
+      </w:r>
+      <w:r>
+        <w:rPr>
+          <w:lang w:val="en-US"/>
+        </w:rPr>
+        <w:t>created</w:t>
+      </w:r>
+      <w:r>
+        <w:rPr>
+          <w:lang w:val="en-US"/>
+        </w:rPr>
+        <w:t xml:space="preserve"> using Python whilst the frontend website was built using ReactJS.</w:t>
       </w:r>
     </w:p>
     <w:p>
       <w:pPr>
-        <w:spacing w:before="240"/>
-        <w:rPr>
-          <w:lang w:val="en-US"/>
-        </w:rPr>
-      </w:pPr>
-      <w:r>
-        <w:rPr>
-          <w:lang w:val="en-US"/>
-        </w:rPr>
-        <w:t>To begin, I set up multiple classes to encompass each sensor individually, along with a main program.</w:t>
+        <w:spacing w:before="240" w:line="360" w:lineRule="auto"/>
+        <w:rPr>
+          <w:lang w:val="en-US"/>
+        </w:rPr>
+      </w:pPr>
+      <w:r>
+        <w:rPr>
+          <w:lang w:val="en-US"/>
+        </w:rPr>
+        <w:t xml:space="preserve">To begin, I set up multiple classes to encompass each sensor individually, along with </w:t>
+      </w:r>
+      <w:r>
+        <w:rPr>
+          <w:lang w:val="en-US"/>
+        </w:rPr>
+        <w:t>the</w:t>
+      </w:r>
+      <w:r>
+        <w:rPr>
+          <w:lang w:val="en-US"/>
+        </w:rPr>
+        <w:t xml:space="preserve"> main program.</w:t>
       </w:r>
       <w:r>
         <w:rPr>
@@ -5848,7 +6134,152 @@
         <w:rPr>
           <w:lang w:val="en-US"/>
         </w:rPr>
-        <w:t xml:space="preserve">), </w:t>
+        <w:t>)</w:t>
+      </w:r>
+      <w:r>
+        <w:rPr>
+          <w:lang w:val="en-US"/>
+        </w:rPr>
+        <w:t xml:space="preserve">. Overall, the sensors matched with good accuracy when measuring room temperature. To accompany the DHT22 sensor was the 2 OLED displays that interface with the Raspberry Pi using the Inter-Integrated Circuit (I2C) protocol. The issue I found at first was that both OLED displays shared the same address; therefore, if </w:t>
+      </w:r>
+      <w:r>
+        <w:rPr>
+          <w:lang w:val="en-US"/>
+        </w:rPr>
+        <w:t xml:space="preserve">I addressed one display, I would also be addressing the other display. </w:t>
+      </w:r>
+      <w:r>
+        <w:rPr>
+          <w:lang w:val="en-US"/>
+        </w:rPr>
+        <w:t xml:space="preserve">Now </w:t>
+      </w:r>
+      <w:r>
+        <w:rPr>
+          <w:lang w:val="en-US"/>
+        </w:rPr>
+        <w:t>if I wanted to</w:t>
+      </w:r>
+      <w:r>
+        <w:rPr>
+          <w:lang w:val="en-US"/>
+        </w:rPr>
+        <w:t xml:space="preserve"> display two different </w:t>
+      </w:r>
+      <w:r>
+        <w:rPr>
+          <w:lang w:val="en-US"/>
+        </w:rPr>
+        <w:lastRenderedPageBreak/>
+        <w:t xml:space="preserve">temperature readings, separately </w:t>
+      </w:r>
+      <w:r>
+        <w:rPr>
+          <w:lang w:val="en-US"/>
+        </w:rPr>
+        <w:t>of</w:t>
+      </w:r>
+      <w:r>
+        <w:rPr>
+          <w:lang w:val="en-US"/>
+        </w:rPr>
+        <w:t xml:space="preserve"> each display, I would have to provide each display with </w:t>
+      </w:r>
+      <w:r>
+        <w:rPr>
+          <w:lang w:val="en-US"/>
+        </w:rPr>
+        <w:t>a</w:t>
+      </w:r>
+      <w:r>
+        <w:rPr>
+          <w:lang w:val="en-US"/>
+        </w:rPr>
+        <w:t xml:space="preserve"> unique address</w:t>
+      </w:r>
+      <w:r>
+        <w:rPr>
+          <w:lang w:val="en-US"/>
+        </w:rPr>
+        <w:t>,</w:t>
+      </w:r>
+      <w:r>
+        <w:rPr>
+          <w:lang w:val="en-US"/>
+        </w:rPr>
+        <w:t xml:space="preserve"> and to achieve this, I u</w:t>
+      </w:r>
+      <w:r>
+        <w:rPr>
+          <w:lang w:val="en-US"/>
+        </w:rPr>
+        <w:t>sed</w:t>
+      </w:r>
+      <w:r>
+        <w:rPr>
+          <w:lang w:val="en-US"/>
+        </w:rPr>
+        <w:t xml:space="preserve"> an I2C multiplexer. The </w:t>
+      </w:r>
+      <w:r>
+        <w:rPr>
+          <w:lang w:val="en-US"/>
+        </w:rPr>
+        <w:t xml:space="preserve">I2C </w:t>
+      </w:r>
+      <w:r>
+        <w:rPr>
+          <w:lang w:val="en-US"/>
+        </w:rPr>
+        <w:t xml:space="preserve">multiplexer acts as an eight-channel port, </w:t>
+      </w:r>
+      <w:r>
+        <w:rPr>
+          <w:lang w:val="en-US"/>
+        </w:rPr>
+        <w:t>like</w:t>
+      </w:r>
+      <w:r>
+        <w:rPr>
+          <w:lang w:val="en-US"/>
+        </w:rPr>
+        <w:t xml:space="preserve"> a switch</w:t>
+      </w:r>
+      <w:r>
+        <w:rPr>
+          <w:lang w:val="en-US"/>
+        </w:rPr>
+        <w:t xml:space="preserve"> in a network</w:t>
+      </w:r>
+      <w:r>
+        <w:rPr>
+          <w:lang w:val="en-US"/>
+        </w:rPr>
+        <w:t xml:space="preserve">, where each port has </w:t>
+      </w:r>
+      <w:r>
+        <w:rPr>
+          <w:lang w:val="en-US"/>
+        </w:rPr>
+        <w:t>a</w:t>
+      </w:r>
+      <w:r>
+        <w:rPr>
+          <w:lang w:val="en-US"/>
+        </w:rPr>
+        <w:t xml:space="preserve"> unique</w:t>
+      </w:r>
+      <w:r>
+        <w:rPr>
+          <w:lang w:val="en-US"/>
+        </w:rPr>
+        <w:t xml:space="preserve"> MAC address</w:t>
+      </w:r>
+      <w:r>
+        <w:rPr>
+          <w:lang w:val="en-US"/>
+        </w:rPr>
+        <w:t>;</w:t>
       </w:r>
       <w:r>
         <w:rPr>
@@ -5860,17 +6291,123 @@
         <w:rPr>
           <w:lang w:val="en-US"/>
         </w:rPr>
+        <w:t>however,</w:t>
+      </w:r>
+      <w:r>
+        <w:rPr>
+          <w:lang w:val="en-US"/>
+        </w:rPr>
         <w:t xml:space="preserve"> </w:t>
+      </w:r>
+      <w:r>
+        <w:rPr>
+          <w:lang w:val="en-US"/>
+        </w:rPr>
+        <w:t>with</w:t>
+      </w:r>
+      <w:r>
+        <w:rPr>
+          <w:lang w:val="en-US"/>
+        </w:rPr>
+        <w:t xml:space="preserve"> the multiplexer, each port has </w:t>
+      </w:r>
+      <w:r>
+        <w:rPr>
+          <w:lang w:val="en-US"/>
+        </w:rPr>
+        <w:t>a unique</w:t>
+      </w:r>
+      <w:r>
+        <w:rPr>
+          <w:lang w:val="en-US"/>
+        </w:rPr>
+        <w:t xml:space="preserve"> I2C slave address.</w:t>
+      </w:r>
+      <w:r>
+        <w:rPr>
+          <w:lang w:val="en-US"/>
+        </w:rPr>
+        <w:t xml:space="preserve"> Finally, both DHT22 sensors are programmed to display the current temperature reading to the OLED displays.</w:t>
       </w:r>
     </w:p>
     <w:p>
       <w:pPr>
+        <w:spacing w:before="240" w:line="360" w:lineRule="auto"/>
+        <w:rPr>
+          <w:lang w:val="en-US"/>
+        </w:rPr>
+      </w:pPr>
+      <w:r>
+        <w:rPr>
+          <w:lang w:val="en-US"/>
+        </w:rPr>
+        <w:t>At this point, I had already programmed part of the code to take readings from the HX711 sensors using a framework by Zak (</w:t>
+      </w:r>
+      <w:r>
+        <w:rPr>
+          <w:lang w:val="en-US"/>
+        </w:rPr>
+        <w:t>2018</w:t>
+      </w:r>
+      <w:r>
+        <w:rPr>
+          <w:lang w:val="en-US"/>
+        </w:rPr>
+        <w:t>)</w:t>
+      </w:r>
+      <w:r>
+        <w:rPr>
+          <w:lang w:val="en-US"/>
+        </w:rPr>
+        <w:t xml:space="preserve">. </w:t>
+      </w:r>
+      <w:r>
+        <w:rPr>
+          <w:lang w:val="en-US"/>
+        </w:rPr>
+        <w:t xml:space="preserve">To begin I calibrated the sensors using an object of </w:t>
+      </w:r>
+      <w:r>
+        <w:rPr>
+          <w:lang w:val="en-US"/>
+        </w:rPr>
+        <w:t xml:space="preserve">a </w:t>
+      </w:r>
+      <w:r>
+        <w:rPr>
+          <w:lang w:val="en-US"/>
+        </w:rPr>
+        <w:t>known weight and placing it on the scales. Using the current readings from the sensor and I calculated the scale ratio using the equation below.</w:t>
+      </w:r>
+      <w:r>
+        <w:rPr>
+          <w:lang w:val="en-US"/>
+        </w:rPr>
+        <w:t xml:space="preserve"> Essentially, this provides the correct setting to convert the readings into grams.</w:t>
+      </w:r>
+    </w:p>
+    <w:p>
+      <w:pPr>
+        <w:spacing w:before="240" w:line="360" w:lineRule="auto"/>
+        <w:rPr>
+          <w:lang w:val="en-US"/>
+        </w:rPr>
+      </w:pPr>
+      <w:r>
+        <w:rPr>
+          <w:lang w:val="en-US"/>
+        </w:rPr>
+        <w:t>Scale Ratio = Current Reading / Known Weight</w:t>
+      </w:r>
+    </w:p>
+    <w:p>
+      <w:pPr>
         <w:pStyle w:val="Heading2"/>
         <w:rPr>
           <w:lang w:val="en-US"/>
         </w:rPr>
       </w:pPr>
-      <w:bookmarkStart w:id="15" w:name="_Toc57296240"/>
+      <w:bookmarkStart w:id="15" w:name="_Toc57968951"/>
       <w:r>
         <w:rPr>
           <w:lang w:val="en-US"/>
@@ -5881,18 +6418,202 @@
     </w:p>
     <w:p>
       <w:pPr>
-        <w:spacing w:before="240"/>
-        <w:rPr>
-          <w:color w:val="FF0000"/>
-          <w:lang w:val="en-US"/>
-        </w:rPr>
-      </w:pPr>
-      <w:r>
-        <w:rPr>
-          <w:color w:val="FF0000"/>
-          <w:lang w:val="en-US"/>
-        </w:rPr>
-        <w:t>HERE</w:t>
+        <w:spacing w:before="240" w:line="360" w:lineRule="auto"/>
+        <w:rPr>
+          <w:lang w:val="en-US"/>
+        </w:rPr>
+      </w:pPr>
+      <w:r>
+        <w:rPr>
+          <w:lang w:val="en-US"/>
+        </w:rPr>
+        <w:t>Instead of using Thin</w:t>
+      </w:r>
+      <w:r>
+        <w:rPr>
+          <w:lang w:val="en-US"/>
+        </w:rPr>
+        <w:t>g</w:t>
+      </w:r>
+      <w:r>
+        <w:rPr>
+          <w:lang w:val="en-US"/>
+        </w:rPr>
+        <w:t>Speak or another pre-built tool, I opted to develop an application using React</w:t>
+      </w:r>
+      <w:r>
+        <w:rPr>
+          <w:lang w:val="en-US"/>
+        </w:rPr>
+        <w:t>.</w:t>
+      </w:r>
+      <w:r>
+        <w:rPr>
+          <w:lang w:val="en-US"/>
+        </w:rPr>
+        <w:t>js</w:t>
+      </w:r>
+      <w:r>
+        <w:rPr>
+          <w:lang w:val="en-US"/>
+        </w:rPr>
+        <w:t xml:space="preserve"> </w:t>
+      </w:r>
+      <w:r>
+        <w:rPr>
+          <w:lang w:val="en-US"/>
+        </w:rPr>
+        <w:t xml:space="preserve">by Facebook </w:t>
+      </w:r>
+      <w:r>
+        <w:rPr>
+          <w:lang w:val="en-US"/>
+        </w:rPr>
+        <w:t>(2020) and Chart</w:t>
+      </w:r>
+      <w:r>
+        <w:rPr>
+          <w:lang w:val="en-US"/>
+        </w:rPr>
+        <w:t>.js</w:t>
+      </w:r>
+      <w:r>
+        <w:rPr>
+          <w:lang w:val="en-US"/>
+        </w:rPr>
+        <w:t xml:space="preserve"> (2020)</w:t>
+      </w:r>
+      <w:r>
+        <w:rPr>
+          <w:lang w:val="en-US"/>
+        </w:rPr>
+        <w:t xml:space="preserve"> to show</w:t>
+      </w:r>
+      <w:r>
+        <w:rPr>
+          <w:lang w:val="en-US"/>
+        </w:rPr>
+        <w:t xml:space="preserve"> the</w:t>
+      </w:r>
+      <w:r>
+        <w:rPr>
+          <w:lang w:val="en-US"/>
+        </w:rPr>
+        <w:t xml:space="preserve"> live data in the form of a table and </w:t>
+      </w:r>
+      <w:r>
+        <w:rPr>
+          <w:lang w:val="en-US"/>
+        </w:rPr>
+        <w:t xml:space="preserve">the </w:t>
+      </w:r>
+      <w:r>
+        <w:rPr>
+          <w:lang w:val="en-US"/>
+        </w:rPr>
+        <w:t xml:space="preserve">archived data in the form of a graph. </w:t>
+      </w:r>
+      <w:r>
+        <w:rPr>
+          <w:lang w:val="en-US"/>
+        </w:rPr>
+        <w:t>The benefit of developing the application is having the ability to tailor the design, tables, and graphs to fit the needs of the solution. Furthermore, the project itself is scalable to host many devices which can be achieved by replicating the device and adjusting the product weights and device ID. However, the application can be improved by creating a database of products (including fields such as weight, isFrozen</w:t>
+      </w:r>
+      <w:r>
+        <w:rPr>
+          <w:lang w:val="en-US"/>
+        </w:rPr>
+        <w:t>,</w:t>
+      </w:r>
+      <w:r>
+        <w:rPr>
+          <w:lang w:val="en-US"/>
+        </w:rPr>
+        <w:t xml:space="preserve"> and isChilled), so that the user can add new devices</w:t>
+      </w:r>
+      <w:r>
+        <w:rPr>
+          <w:lang w:val="en-US"/>
+        </w:rPr>
+        <w:t xml:space="preserve"> and change the product ID for each device</w:t>
+      </w:r>
+      <w:r>
+        <w:rPr>
+          <w:lang w:val="en-US"/>
+        </w:rPr>
+        <w:t xml:space="preserve">. </w:t>
+      </w:r>
+      <w:r>
+        <w:rPr>
+          <w:lang w:val="en-US"/>
+        </w:rPr>
+        <w:t>This would allow the system to automatically adjust the devices</w:t>
+      </w:r>
+      <w:r>
+        <w:rPr>
+          <w:lang w:val="en-US"/>
+        </w:rPr>
+        <w:t>’</w:t>
+      </w:r>
+      <w:r>
+        <w:rPr>
+          <w:lang w:val="en-US"/>
+        </w:rPr>
+        <w:t xml:space="preserve"> settings to </w:t>
+      </w:r>
+      <w:r>
+        <w:rPr>
+          <w:lang w:val="en-US"/>
+        </w:rPr>
+        <w:t xml:space="preserve">measure the correct quantity of </w:t>
+      </w:r>
+      <w:r>
+        <w:rPr>
+          <w:lang w:val="en-US"/>
+        </w:rPr>
+        <w:t xml:space="preserve">a </w:t>
+      </w:r>
+      <w:r>
+        <w:rPr>
+          <w:lang w:val="en-US"/>
+        </w:rPr>
+        <w:t>product</w:t>
+      </w:r>
+      <w:r>
+        <w:rPr>
+          <w:lang w:val="en-US"/>
+        </w:rPr>
+        <w:t xml:space="preserve"> and to identify the correct temperature zones</w:t>
+      </w:r>
+      <w:r>
+        <w:rPr>
+          <w:lang w:val="en-US"/>
+        </w:rPr>
+        <w:t xml:space="preserve"> for preservation and freshness.</w:t>
+      </w:r>
+      <w:r>
+        <w:rPr>
+          <w:lang w:val="en-US"/>
+        </w:rPr>
+        <w:t xml:space="preserve"> </w:t>
+      </w:r>
+      <w:r>
+        <w:rPr>
+          <w:lang w:val="en-US"/>
+        </w:rPr>
+        <w:t xml:space="preserve">Screenshots of the </w:t>
+      </w:r>
+      <w:r>
+        <w:rPr>
+          <w:lang w:val="en-US"/>
+        </w:rPr>
+        <w:t>application</w:t>
+      </w:r>
+      <w:r>
+        <w:rPr>
+          <w:lang w:val="en-US"/>
+        </w:rPr>
+        <w:t xml:space="preserve"> are shown in appendix A, figure 2.</w:t>
       </w:r>
     </w:p>
     <w:p>
@@ -5903,7 +6624,7 @@
           <w:lang w:val="en-US"/>
         </w:rPr>
       </w:pPr>
-      <w:bookmarkStart w:id="16" w:name="_Toc57296241"/>
+      <w:bookmarkStart w:id="16" w:name="_Toc57968952"/>
       <w:r>
         <w:rPr>
           <w:lang w:val="en-US"/>
@@ -5972,7 +6693,19 @@
         <w:rPr>
           <w:lang w:val="en-US"/>
         </w:rPr>
-        <w:t>shown in appendix A, figure 2.</w:t>
+        <w:t xml:space="preserve">shown in appendix A, figure </w:t>
+      </w:r>
+      <w:r>
+        <w:rPr>
+          <w:lang w:val="en-US"/>
+        </w:rPr>
+        <w:t>3</w:t>
+      </w:r>
+      <w:r>
+        <w:rPr>
+          <w:lang w:val="en-US"/>
+        </w:rPr>
+        <w:t>.</w:t>
       </w:r>
     </w:p>
     <w:p>
@@ -5983,24 +6716,12 @@
           <w:lang w:val="en-US"/>
         </w:rPr>
       </w:pPr>
-      <w:bookmarkStart w:id="17" w:name="_Toc57296242"/>
-      <w:r>
-        <w:rPr>
-          <w:lang w:val="en-US"/>
-        </w:rPr>
-        <w:t xml:space="preserve">Data </w:t>
-      </w:r>
-      <w:r>
-        <w:rPr>
-          <w:lang w:val="en-US"/>
-        </w:rPr>
-        <w:t>Analytics</w:t>
-      </w:r>
-      <w:r>
-        <w:rPr>
-          <w:lang w:val="en-US"/>
-        </w:rPr>
-        <w:t xml:space="preserve"> </w:t>
+      <w:bookmarkStart w:id="17" w:name="_Toc57968953"/>
+      <w:r>
+        <w:rPr>
+          <w:lang w:val="en-US"/>
+        </w:rPr>
+        <w:t xml:space="preserve">Data Analytics </w:t>
       </w:r>
       <w:r>
         <w:rPr>
@@ -6023,6 +6744,30 @@
         </w:rPr>
         <w:t>To show how the data measured and stored, I have developed four graphs showing how the data changes over time. This provides the solution potential to be improved using machine learning and predictive analysis.</w:t>
       </w:r>
+      <w:r>
+        <w:rPr>
+          <w:lang w:val="en-US"/>
+        </w:rPr>
+        <w:t xml:space="preserve"> </w:t>
+      </w:r>
+      <w:r>
+        <w:rPr>
+          <w:lang w:val="en-US"/>
+        </w:rPr>
+        <w:t xml:space="preserve">An example is shown in appendix A, figure </w:t>
+      </w:r>
+      <w:r>
+        <w:rPr>
+          <w:lang w:val="en-US"/>
+        </w:rPr>
+        <w:t>4</w:t>
+      </w:r>
+      <w:r>
+        <w:rPr>
+          <w:lang w:val="en-US"/>
+        </w:rPr>
+        <w:t>.</w:t>
+      </w:r>
     </w:p>
     <w:p>
       <w:pPr>
@@ -6032,11 +6777,12 @@
           <w:lang w:val="en-US"/>
         </w:rPr>
       </w:pPr>
-      <w:bookmarkStart w:id="18" w:name="_Toc57296243"/>
-      <w:r>
-        <w:rPr>
-          <w:lang w:val="en-US"/>
-        </w:rPr>
+      <w:bookmarkStart w:id="18" w:name="_Toc57968954"/>
+      <w:r>
+        <w:rPr>
+          <w:lang w:val="en-US"/>
+        </w:rPr>
+        <w:lastRenderedPageBreak/>
         <w:t>Conclusion</w:t>
       </w:r>
       <w:bookmarkEnd w:id="18"/>
@@ -6104,7 +6850,31 @@
         <w:rPr>
           <w:lang w:val="en-US"/>
         </w:rPr>
-        <w:t xml:space="preserve"> I have read through many tutorials on how to tackle this problem using Azure’s tools, and I began using Azure’s IoT Central and not the IoT Hub. I found this tool difficult to setup and found that it was not suited for the project’s solution. As a result, I found a solution using IoT Hub and Azure Functions to streamline the process of collecting, sending, and storing the data in cloud-storage.</w:t>
+        <w:t xml:space="preserve"> I have read through many tutorials on how to tackle this problem using Azure’s tools, and I began using Azure’s IoT Central and not the IoT Hub. I found this tool difficult to set</w:t>
+      </w:r>
+      <w:r>
+        <w:rPr>
+          <w:lang w:val="en-US"/>
+        </w:rPr>
+        <w:t xml:space="preserve"> </w:t>
+      </w:r>
+      <w:r>
+        <w:rPr>
+          <w:lang w:val="en-US"/>
+        </w:rPr>
+        <w:t>up and found that it was not suited for the project’s solution. As a result, I found a solution using IoT Hub and Azure Functions to streamline the process of collecting, sending, and storing the data in cloud</w:t>
+      </w:r>
+      <w:r>
+        <w:rPr>
+          <w:lang w:val="en-US"/>
+        </w:rPr>
+        <w:t xml:space="preserve"> </w:t>
+      </w:r>
+      <w:r>
+        <w:rPr>
+          <w:lang w:val="en-US"/>
+        </w:rPr>
+        <w:t>storage.</w:t>
       </w:r>
     </w:p>
     <w:p>
@@ -6118,7 +6888,19 @@
         <w:rPr>
           <w:lang w:val="en-US"/>
         </w:rPr>
-        <w:t>I believe this effective solution has potential to improve stock management levels as well as enabling better performance monitoring of refrigeration units</w:t>
+        <w:t xml:space="preserve">I believe this effective solution has </w:t>
+      </w:r>
+      <w:r>
+        <w:rPr>
+          <w:lang w:val="en-US"/>
+        </w:rPr>
+        <w:t xml:space="preserve">the </w:t>
+      </w:r>
+      <w:r>
+        <w:rPr>
+          <w:lang w:val="en-US"/>
+        </w:rPr>
+        <w:t>potential to improve stock management levels as well as enabling better performance monitoring of refrigeration units</w:t>
       </w:r>
       <w:r>
         <w:rPr>
@@ -6155,7 +6937,6 @@
         <w:rPr>
           <w:lang w:val="en-US"/>
         </w:rPr>
-        <w:lastRenderedPageBreak/>
         <w:t xml:space="preserve">The source code and </w:t>
       </w:r>
       <w:r>
@@ -6226,29 +7007,12 @@
     </w:p>
     <w:p>
       <w:pPr>
-        <w:rPr>
-          <w:rFonts w:asciiTheme="majorHAnsi" w:eastAsiaTheme="majorEastAsia" w:hAnsiTheme="majorHAnsi" w:cstheme="majorBidi"/>
-          <w:color w:val="F49B00" w:themeColor="background2" w:themeShade="BF"/>
-          <w:sz w:val="28"/>
-          <w:szCs w:val="28"/>
-          <w:lang w:val="en-US"/>
-        </w:rPr>
-      </w:pPr>
-      <w:r>
-        <w:rPr>
-          <w:lang w:val="en-US"/>
-        </w:rPr>
-        <w:br w:type="page"/>
-      </w:r>
-    </w:p>
-    <w:p>
-      <w:pPr>
         <w:pStyle w:val="Heading1"/>
         <w:rPr>
           <w:lang w:val="en-US"/>
         </w:rPr>
       </w:pPr>
-      <w:bookmarkStart w:id="19" w:name="_Toc57296244"/>
+      <w:bookmarkStart w:id="19" w:name="_Toc57968955"/>
       <w:r>
         <w:rPr>
           <w:lang w:val="en-US"/>
@@ -6265,7 +7029,7 @@
           <w:lang w:val="en-US"/>
         </w:rPr>
       </w:pPr>
-      <w:bookmarkStart w:id="20" w:name="_Toc57296245"/>
+      <w:bookmarkStart w:id="20" w:name="_Toc57968956"/>
       <w:r>
         <w:rPr>
           <w:lang w:val="en-US"/>
@@ -6281,7 +7045,7 @@
           <w:lang w:val="en-US"/>
         </w:rPr>
       </w:pPr>
-      <w:bookmarkStart w:id="21" w:name="_Toc57296246"/>
+      <w:bookmarkStart w:id="21" w:name="_Toc57968957"/>
       <w:r>
         <w:rPr>
           <w:lang w:val="en-US"/>
@@ -6359,15 +7123,148 @@
       <w:pPr>
         <w:pStyle w:val="Heading3"/>
         <w:spacing w:after="240"/>
-      </w:pPr>
-      <w:bookmarkStart w:id="22" w:name="_Toc57296247"/>
-      <w:r>
-        <w:t>Figure 2</w:t>
+        <w:rPr>
+          <w:lang w:val="en-US"/>
+        </w:rPr>
+      </w:pPr>
+      <w:bookmarkStart w:id="22" w:name="_Toc57968958"/>
+      <w:r>
+        <w:rPr>
+          <w:lang w:val="en-US"/>
+        </w:rPr>
+        <w:t xml:space="preserve">Figure </w:t>
+      </w:r>
+      <w:r>
+        <w:rPr>
+          <w:lang w:val="en-US"/>
+        </w:rPr>
+        <w:t xml:space="preserve">2 </w:t>
+      </w:r>
+      <w:r>
+        <w:rPr>
+          <w:lang w:val="en-US"/>
+        </w:rPr>
+        <w:t>–</w:t>
+      </w:r>
+      <w:r>
+        <w:rPr>
+          <w:lang w:val="en-US"/>
+        </w:rPr>
+        <w:t xml:space="preserve"> </w:t>
+      </w:r>
+      <w:r>
+        <w:rPr>
+          <w:lang w:val="en-US"/>
+        </w:rPr>
+        <w:t>Website Screenshots</w:t>
+      </w:r>
+      <w:bookmarkEnd w:id="22"/>
+    </w:p>
+    <w:p>
+      <w:pPr>
+        <w:jc w:val="center"/>
+        <w:rPr>
+          <w:lang w:val="en-US"/>
+        </w:rPr>
+      </w:pPr>
+      <w:r>
+        <w:rPr>
+          <w:noProof/>
+        </w:rPr>
+        <w:drawing>
+          <wp:inline distT="0" distB="0" distL="0" distR="0" wp14:anchorId="52435277" wp14:editId="265C7C3D">
+            <wp:extent cx="4572000" cy="2573208"/>
+            <wp:effectExtent l="0" t="0" r="0" b="0"/>
+            <wp:docPr id="2" name="Picture 2"/>
+            <wp:cNvGraphicFramePr>
+              <a:graphicFrameLocks xmlns:a="http://schemas.openxmlformats.org/drawingml/2006/main" noChangeAspect="1"/>
+            </wp:cNvGraphicFramePr>
+            <a:graphic xmlns:a="http://schemas.openxmlformats.org/drawingml/2006/main">
+              <a:graphicData uri="http://schemas.openxmlformats.org/drawingml/2006/picture">
+                <pic:pic xmlns:pic="http://schemas.openxmlformats.org/drawingml/2006/picture">
+                  <pic:nvPicPr>
+                    <pic:cNvPr id="1" name=""/>
+                    <pic:cNvPicPr/>
+                  </pic:nvPicPr>
+                  <pic:blipFill>
+                    <a:blip r:embed="rId12"/>
+                    <a:stretch>
+                      <a:fillRect/>
+                    </a:stretch>
+                  </pic:blipFill>
+                  <pic:spPr>
+                    <a:xfrm>
+                      <a:off x="0" y="0"/>
+                      <a:ext cx="4656527" cy="2620781"/>
+                    </a:xfrm>
+                    <a:prstGeom prst="rect">
+                      <a:avLst/>
+                    </a:prstGeom>
+                  </pic:spPr>
+                </pic:pic>
+              </a:graphicData>
+            </a:graphic>
+          </wp:inline>
+        </w:drawing>
+      </w:r>
+      <w:r>
+        <w:rPr>
+          <w:noProof/>
+        </w:rPr>
+        <w:drawing>
+          <wp:inline distT="0" distB="0" distL="0" distR="0" wp14:anchorId="47A574F7" wp14:editId="393540F5">
+            <wp:extent cx="4572000" cy="2565100"/>
+            <wp:effectExtent l="0" t="0" r="0" b="6985"/>
+            <wp:docPr id="7" name="Picture 7"/>
+            <wp:cNvGraphicFramePr>
+              <a:graphicFrameLocks xmlns:a="http://schemas.openxmlformats.org/drawingml/2006/main" noChangeAspect="1"/>
+            </wp:cNvGraphicFramePr>
+            <a:graphic xmlns:a="http://schemas.openxmlformats.org/drawingml/2006/main">
+              <a:graphicData uri="http://schemas.openxmlformats.org/drawingml/2006/picture">
+                <pic:pic xmlns:pic="http://schemas.openxmlformats.org/drawingml/2006/picture">
+                  <pic:nvPicPr>
+                    <pic:cNvPr id="1" name=""/>
+                    <pic:cNvPicPr/>
+                  </pic:nvPicPr>
+                  <pic:blipFill>
+                    <a:blip r:embed="rId13"/>
+                    <a:stretch>
+                      <a:fillRect/>
+                    </a:stretch>
+                  </pic:blipFill>
+                  <pic:spPr>
+                    <a:xfrm>
+                      <a:off x="0" y="0"/>
+                      <a:ext cx="4602449" cy="2582183"/>
+                    </a:xfrm>
+                    <a:prstGeom prst="rect">
+                      <a:avLst/>
+                    </a:prstGeom>
+                  </pic:spPr>
+                </pic:pic>
+              </a:graphicData>
+            </a:graphic>
+          </wp:inline>
+        </w:drawing>
+      </w:r>
+    </w:p>
+    <w:p>
+      <w:pPr>
+        <w:pStyle w:val="Heading3"/>
+        <w:spacing w:after="240"/>
+      </w:pPr>
+      <w:bookmarkStart w:id="23" w:name="_Toc57968959"/>
+      <w:r>
+        <w:lastRenderedPageBreak/>
+        <w:t xml:space="preserve">Figure </w:t>
+      </w:r>
+      <w:r>
+        <w:t>3</w:t>
       </w:r>
       <w:r>
         <w:t xml:space="preserve"> - Live Data Feed</w:t>
       </w:r>
-      <w:bookmarkEnd w:id="22"/>
+      <w:bookmarkEnd w:id="23"/>
     </w:p>
     <w:p>
       <w:pPr>
@@ -6399,7 +7296,7 @@
                     </pic:cNvPicPr>
                   </pic:nvPicPr>
                   <pic:blipFill>
-                    <a:blip r:embed="rId12" cstate="print">
+                    <a:blip r:embed="rId14" cstate="print">
                       <a:extLst>
                         <a:ext uri="{28A0092B-C50C-407E-A947-70E740481C1C}">
                           <a14:useLocalDpi xmlns:a14="http://schemas.microsoft.com/office/drawing/2010/main" val="0"/>
@@ -6448,7 +7345,19 @@
         <w:rPr>
           <w:lang w:val="en-US"/>
         </w:rPr>
-        <w:t xml:space="preserve"> feed of each devices data</w:t>
+        <w:t xml:space="preserve"> feed of each device</w:t>
+      </w:r>
+      <w:r>
+        <w:rPr>
+          <w:lang w:val="en-US"/>
+        </w:rPr>
+        <w:t>’</w:t>
+      </w:r>
+      <w:r>
+        <w:rPr>
+          <w:lang w:val="en-US"/>
+        </w:rPr>
+        <w:t>s data</w:t>
       </w:r>
     </w:p>
     <w:p>
@@ -6459,12 +7368,18 @@
           <w:lang w:val="en-US"/>
         </w:rPr>
       </w:pPr>
-      <w:bookmarkStart w:id="23" w:name="_Toc57296248"/>
-      <w:r>
-        <w:rPr>
-          <w:lang w:val="en-US"/>
-        </w:rPr>
-        <w:t>Figure 3</w:t>
+      <w:bookmarkStart w:id="24" w:name="_Toc57968960"/>
+      <w:r>
+        <w:rPr>
+          <w:lang w:val="en-US"/>
+        </w:rPr>
+        <w:t xml:space="preserve">Figure </w:t>
+      </w:r>
+      <w:r>
+        <w:rPr>
+          <w:lang w:val="en-US"/>
+        </w:rPr>
+        <w:t>4</w:t>
       </w:r>
       <w:r>
         <w:rPr>
@@ -6472,7 +7387,7 @@
         </w:rPr>
         <w:t xml:space="preserve"> – Time Series Graphs</w:t>
       </w:r>
-      <w:bookmarkEnd w:id="23"/>
+      <w:bookmarkEnd w:id="24"/>
     </w:p>
     <w:p>
       <w:pPr>
@@ -6504,7 +7419,7 @@
                     </pic:cNvPicPr>
                   </pic:nvPicPr>
                   <pic:blipFill>
-                    <a:blip r:embed="rId13" cstate="print">
+                    <a:blip r:embed="rId15" cstate="print">
                       <a:extLst>
                         <a:ext uri="{28A0092B-C50C-407E-A947-70E740481C1C}">
                           <a14:useLocalDpi xmlns:a14="http://schemas.microsoft.com/office/drawing/2010/main" val="0"/>
@@ -6569,40 +7484,40 @@
           <w:lang w:val="en-US"/>
         </w:rPr>
       </w:pPr>
-      <w:bookmarkStart w:id="24" w:name="_Toc57296249"/>
+      <w:bookmarkStart w:id="25" w:name="_Toc57968961"/>
       <w:r>
         <w:rPr>
           <w:lang w:val="en-US"/>
         </w:rPr>
         <w:lastRenderedPageBreak/>
         <w:t>Appendix B</w:t>
-      </w:r>
-      <w:bookmarkEnd w:id="24"/>
-    </w:p>
-    <w:p>
-      <w:pPr>
-        <w:pStyle w:val="Heading3"/>
-        <w:rPr>
-          <w:lang w:val="en-US"/>
-        </w:rPr>
-      </w:pPr>
-      <w:bookmarkStart w:id="25" w:name="_Toc57296250"/>
-      <w:r>
-        <w:rPr>
-          <w:lang w:val="en-US"/>
-        </w:rPr>
-        <w:t>Diagram 1</w:t>
-      </w:r>
-      <w:r>
-        <w:rPr>
-          <w:lang w:val="en-US"/>
-        </w:rPr>
-        <w:t xml:space="preserve"> – Circuit Diagram</w:t>
       </w:r>
       <w:bookmarkEnd w:id="25"/>
     </w:p>
     <w:p>
       <w:pPr>
+        <w:pStyle w:val="Heading3"/>
+        <w:rPr>
+          <w:lang w:val="en-US"/>
+        </w:rPr>
+      </w:pPr>
+      <w:bookmarkStart w:id="26" w:name="_Toc57968962"/>
+      <w:r>
+        <w:rPr>
+          <w:lang w:val="en-US"/>
+        </w:rPr>
+        <w:t>Diagram 1</w:t>
+      </w:r>
+      <w:r>
+        <w:rPr>
+          <w:lang w:val="en-US"/>
+        </w:rPr>
+        <w:t xml:space="preserve"> – Circuit Diagram</w:t>
+      </w:r>
+      <w:bookmarkEnd w:id="26"/>
+    </w:p>
+    <w:p>
+      <w:pPr>
         <w:jc w:val="center"/>
         <w:rPr>
           <w:lang w:val="en-US"/>
@@ -6613,9 +7528,9 @@
           <w:noProof/>
         </w:rPr>
         <w:drawing>
-          <wp:inline distT="0" distB="0" distL="0" distR="0" wp14:anchorId="3A80F0E1" wp14:editId="68195D01">
-            <wp:extent cx="5264846" cy="5080884"/>
-            <wp:effectExtent l="0" t="0" r="0" b="5715"/>
+          <wp:inline distT="0" distB="0" distL="0" distR="0" wp14:anchorId="3A80F0E1" wp14:editId="0E24B90D">
+            <wp:extent cx="4605708" cy="4444779"/>
+            <wp:effectExtent l="0" t="0" r="4445" b="0"/>
             <wp:docPr id="1" name="Picture 1"/>
             <wp:cNvGraphicFramePr>
               <a:graphicFrameLocks xmlns:a="http://schemas.openxmlformats.org/drawingml/2006/main" noChangeAspect="1"/>
@@ -6630,7 +7545,7 @@
                     </pic:cNvPicPr>
                   </pic:nvPicPr>
                   <pic:blipFill>
-                    <a:blip r:embed="rId14" cstate="print">
+                    <a:blip r:embed="rId16" cstate="print">
                       <a:extLst>
                         <a:ext uri="{28A0092B-C50C-407E-A947-70E740481C1C}">
                           <a14:useLocalDpi xmlns:a14="http://schemas.microsoft.com/office/drawing/2010/main" val="0"/>
@@ -6645,7 +7560,7 @@
                   <pic:spPr bwMode="auto">
                     <a:xfrm>
                       <a:off x="0" y="0"/>
-                      <a:ext cx="5286302" cy="5101590"/>
+                      <a:ext cx="4605708" cy="4444779"/>
                     </a:xfrm>
                     <a:prstGeom prst="rect">
                       <a:avLst/>
@@ -6701,7 +7616,7 @@
           <w:lang w:val="en-US"/>
         </w:rPr>
       </w:pPr>
-      <w:bookmarkStart w:id="26" w:name="_Toc57296251"/>
+      <w:bookmarkStart w:id="27" w:name="_Toc57968963"/>
       <w:r>
         <w:rPr>
           <w:lang w:val="en-US"/>
@@ -6714,7 +7629,7 @@
         </w:rPr>
         <w:t xml:space="preserve"> – Dual Load Cell and HX711 Sensor Diagram</w:t>
       </w:r>
-      <w:bookmarkEnd w:id="26"/>
+      <w:bookmarkEnd w:id="27"/>
     </w:p>
     <w:p>
       <w:pPr>
@@ -6746,7 +7661,7 @@
                     </pic:cNvPicPr>
                   </pic:nvPicPr>
                   <pic:blipFill>
-                    <a:blip r:embed="rId15" cstate="print">
+                    <a:blip r:embed="rId17" cstate="print">
                       <a:extLst>
                         <a:ext uri="{28A0092B-C50C-407E-A947-70E740481C1C}">
                           <a14:useLocalDpi xmlns:a14="http://schemas.microsoft.com/office/drawing/2010/main" val="0"/>
@@ -6785,8 +7700,8 @@
           <w:lang w:val="en-US"/>
         </w:rPr>
         <w:sectPr>
-          <w:headerReference w:type="default" r:id="rId16"/>
-          <w:footerReference w:type="default" r:id="rId17"/>
+          <w:headerReference w:type="default" r:id="rId18"/>
+          <w:footerReference w:type="default" r:id="rId19"/>
           <w:pgSz w:w="11906" w:h="16838"/>
           <w:pgMar w:top="1440" w:right="1440" w:bottom="1440" w:left="1440" w:header="708" w:footer="708" w:gutter="0"/>
           <w:cols w:space="708"/>
@@ -6813,7 +7728,7 @@
           <w:lang w:val="en-US"/>
         </w:rPr>
       </w:pPr>
-      <w:bookmarkStart w:id="27" w:name="_Toc57296252"/>
+      <w:bookmarkStart w:id="28" w:name="_Toc57968964"/>
       <w:r>
         <w:rPr>
           <w:lang w:val="en-US"/>
@@ -6821,7 +7736,7 @@
         <w:lastRenderedPageBreak/>
         <w:t>Appendix C</w:t>
       </w:r>
-      <w:bookmarkEnd w:id="27"/>
+      <w:bookmarkEnd w:id="28"/>
     </w:p>
     <w:p>
       <w:pPr>
@@ -6831,7 +7746,7 @@
           <w:lang w:val="en-US"/>
         </w:rPr>
       </w:pPr>
-      <w:bookmarkStart w:id="28" w:name="_Toc57296253"/>
+      <w:bookmarkStart w:id="29" w:name="_Toc57968965"/>
       <w:r>
         <w:rPr>
           <w:lang w:val="en-US"/>
@@ -6844,7 +7759,7 @@
         </w:rPr>
         <w:t xml:space="preserve"> – Component Costs</w:t>
       </w:r>
-      <w:bookmarkEnd w:id="28"/>
+      <w:bookmarkEnd w:id="29"/>
     </w:p>
     <w:tbl>
       <w:tblPr>
@@ -7419,7 +8334,7 @@
           <w:lang w:val="en-US"/>
         </w:rPr>
       </w:pPr>
-      <w:bookmarkStart w:id="29" w:name="_Toc57296254"/>
+      <w:bookmarkStart w:id="30" w:name="_Toc57968966"/>
       <w:r>
         <w:rPr>
           <w:lang w:val="en-US"/>
@@ -7438,7 +8353,7 @@
         </w:rPr>
         <w:t>ing</w:t>
       </w:r>
-      <w:bookmarkEnd w:id="29"/>
+      <w:bookmarkEnd w:id="30"/>
     </w:p>
     <w:tbl>
       <w:tblPr>
@@ -7760,7 +8675,39 @@
                 <w:bCs w:val="0"/>
                 <w:lang w:val="en-US"/>
               </w:rPr>
-              <w:t>Display temperature to LCD display.</w:t>
+              <w:t>Display temperature to</w:t>
+            </w:r>
+            <w:r>
+              <w:rPr>
+                <w:b w:val="0"/>
+                <w:bCs w:val="0"/>
+                <w:lang w:val="en-US"/>
+              </w:rPr>
+              <w:t xml:space="preserve"> the</w:t>
+            </w:r>
+            <w:r>
+              <w:rPr>
+                <w:b w:val="0"/>
+                <w:bCs w:val="0"/>
+                <w:lang w:val="en-US"/>
+              </w:rPr>
+              <w:t xml:space="preserve"> </w:t>
+            </w:r>
+            <w:r>
+              <w:rPr>
+                <w:b w:val="0"/>
+                <w:bCs w:val="0"/>
+                <w:lang w:val="en-US"/>
+              </w:rPr>
+              <w:t>OLED</w:t>
+            </w:r>
+            <w:r>
+              <w:rPr>
+                <w:b w:val="0"/>
+                <w:bCs w:val="0"/>
+                <w:lang w:val="en-US"/>
+              </w:rPr>
+              <w:t>.</w:t>
             </w:r>
           </w:p>
         </w:tc>
@@ -7896,7 +8843,7 @@
                 <w:bCs w:val="0"/>
                 <w:lang w:val="en-US"/>
               </w:rPr>
-              <w:t>Reading the weight of a Dr Pepper Can.</w:t>
+              <w:t>Reading the weight of a DrPepper Can.</w:t>
             </w:r>
           </w:p>
         </w:tc>
@@ -7938,7 +8885,13 @@
               <w:rPr>
                 <w:lang w:val="en-US"/>
               </w:rPr>
-              <w:t>Measured weight of Dr Pepper using scales = 165g.</w:t>
+              <w:t>The m</w:t>
+            </w:r>
+            <w:r>
+              <w:rPr>
+                <w:lang w:val="en-US"/>
+              </w:rPr>
+              <w:t>easured weight of DrPepper using scales = 165g.</w:t>
             </w:r>
           </w:p>
         </w:tc>
@@ -7959,7 +8912,13 @@
               <w:rPr>
                 <w:lang w:val="en-US"/>
               </w:rPr>
-              <w:t>Measured weight using sensor and load cell: Between 155g and 175g</w:t>
+              <w:t>The m</w:t>
+            </w:r>
+            <w:r>
+              <w:rPr>
+                <w:lang w:val="en-US"/>
+              </w:rPr>
+              <w:t>easured weight using sensor and load cell: Between 155g and 175g</w:t>
             </w:r>
           </w:p>
         </w:tc>
@@ -8825,7 +9784,7 @@
           <w:lang w:val="en-US"/>
         </w:rPr>
       </w:pPr>
-      <w:bookmarkStart w:id="30" w:name="_Toc57296255"/>
+      <w:bookmarkStart w:id="31" w:name="_Toc57968967"/>
       <w:r>
         <w:rPr>
           <w:lang w:val="en-US"/>
@@ -8833,7 +9792,7 @@
         <w:lastRenderedPageBreak/>
         <w:t>References</w:t>
       </w:r>
-      <w:bookmarkEnd w:id="30"/>
+      <w:bookmarkEnd w:id="31"/>
     </w:p>
     <w:p>
       <w:pPr>
@@ -8843,16 +9802,7 @@
         </w:rPr>
       </w:pPr>
       <w:r>
-        <w:t>Adafruit (2020</w:t>
-      </w:r>
-      <w:r>
-        <w:t>a</w:t>
-      </w:r>
-      <w:r>
-        <w:t>)</w:t>
-      </w:r>
-      <w:r>
-        <w:t xml:space="preserve"> </w:t>
+        <w:t xml:space="preserve">Adafruit (2020a) </w:t>
       </w:r>
       <w:r>
         <w:rPr>
@@ -8864,99 +9814,199 @@
       <w:r>
         <w:t xml:space="preserve"> [Internet]. Available from </w:t>
       </w:r>
-      <w:hyperlink r:id="rId18" w:history="1">
+      <w:hyperlink r:id="rId20" w:history="1">
         <w:r>
           <w:rPr>
             <w:rStyle w:val="Hyperlink"/>
             <w:lang w:val="en-US"/>
           </w:rPr>
-          <w:t>https://learn.adafruit.com/dht-humidity-sensing-on-raspberry-pi-with-gdocs-logging/pyth</w:t>
+          <w:t>https://learn.adafruit.com/dht-humidity-sensing-on-raspberry-pi-with-gdocs-logging/python-setup</w:t>
         </w:r>
+      </w:hyperlink>
+      <w:r>
+        <w:rPr>
+          <w:lang w:val="en-US"/>
+        </w:rPr>
+        <w:t xml:space="preserve"> [Accessed 7th October 2020].</w:t>
+      </w:r>
+    </w:p>
+    <w:p>
+      <w:pPr>
+        <w:spacing w:before="240"/>
+        <w:rPr>
+          <w:lang w:val="en-US"/>
+        </w:rPr>
+      </w:pPr>
+      <w:r>
+        <w:t xml:space="preserve">Adafruit (2020b) </w:t>
+      </w:r>
+      <w:r>
+        <w:rPr>
+          <w:i/>
+          <w:iCs/>
+        </w:rPr>
+        <w:t>Monochrome OLED Breakouts</w:t>
+      </w:r>
+      <w:r>
+        <w:t xml:space="preserve"> </w:t>
+      </w:r>
+      <w:r>
+        <w:t xml:space="preserve">[Internet]. Available from </w:t>
+      </w:r>
+      <w:hyperlink r:id="rId21" w:history="1">
         <w:r>
           <w:rPr>
             <w:rStyle w:val="Hyperlink"/>
             <w:lang w:val="en-US"/>
           </w:rPr>
-          <w:t>o</w:t>
+          <w:t>https://learn.adafruit.com/monochrome-oled-breakouts/python-wiring</w:t>
         </w:r>
+      </w:hyperlink>
+      <w:r>
+        <w:rPr>
+          <w:lang w:val="en-US"/>
+        </w:rPr>
+        <w:t xml:space="preserve"> [Accessed 10th October 2020].</w:t>
+      </w:r>
+    </w:p>
+    <w:p>
+      <w:pPr>
+        <w:rPr>
+          <w:lang w:val="en-US"/>
+        </w:rPr>
+      </w:pPr>
+      <w:r>
+        <w:rPr>
+          <w:lang w:val="en-US"/>
+        </w:rPr>
+        <w:t>Char</w:t>
+      </w:r>
+      <w:r>
+        <w:rPr>
+          <w:lang w:val="en-US"/>
+        </w:rPr>
+        <w:t>t</w:t>
+      </w:r>
+      <w:r>
+        <w:rPr>
+          <w:lang w:val="en-US"/>
+        </w:rPr>
+        <w:t xml:space="preserve">.js (2020) </w:t>
+      </w:r>
+      <w:r>
+        <w:rPr>
+          <w:i/>
+          <w:iCs/>
+          <w:lang w:val="en-US"/>
+        </w:rPr>
+        <w:t>Chart.js</w:t>
+      </w:r>
+      <w:r>
+        <w:rPr>
+          <w:lang w:val="en-US"/>
+        </w:rPr>
+        <w:t xml:space="preserve"> [Internet]. Available from </w:t>
+      </w:r>
+      <w:hyperlink r:id="rId22" w:history="1">
         <w:r>
           <w:rPr>
             <w:rStyle w:val="Hyperlink"/>
             <w:lang w:val="en-US"/>
           </w:rPr>
-          <w:t>n-setup</w:t>
+          <w:t>https://www.chartjs.org/docs/latest/</w:t>
         </w:r>
       </w:hyperlink>
       <w:r>
         <w:rPr>
           <w:lang w:val="en-US"/>
         </w:rPr>
-        <w:t xml:space="preserve"> [Accessed </w:t>
-      </w:r>
-      <w:r>
-        <w:rPr>
-          <w:lang w:val="en-US"/>
-        </w:rPr>
-        <w:t>7</w:t>
-      </w:r>
-      <w:r>
-        <w:rPr>
-          <w:lang w:val="en-US"/>
-        </w:rPr>
-        <w:t>th October 2020].</w:t>
+        <w:t xml:space="preserve"> [Accessed 12</w:t>
+      </w:r>
+      <w:r>
+        <w:rPr>
+          <w:vertAlign w:val="superscript"/>
+          <w:lang w:val="en-US"/>
+        </w:rPr>
+        <w:t>th</w:t>
+      </w:r>
+      <w:r>
+        <w:rPr>
+          <w:lang w:val="en-US"/>
+        </w:rPr>
+        <w:t xml:space="preserve"> October 2020].</w:t>
       </w:r>
     </w:p>
     <w:p>
       <w:pPr>
-        <w:spacing w:before="240"/>
-        <w:rPr>
-          <w:lang w:val="en-US"/>
-        </w:rPr>
-      </w:pPr>
-      <w:r>
-        <w:t xml:space="preserve">Adafruit (2020b) </w:t>
+        <w:rPr>
+          <w:lang w:val="en-US"/>
+        </w:rPr>
+      </w:pPr>
+      <w:r>
+        <w:rPr>
+          <w:lang w:val="en-US"/>
+        </w:rPr>
+        <w:t xml:space="preserve">Facebook (2020) </w:t>
       </w:r>
       <w:r>
         <w:rPr>
           <w:i/>
           <w:iCs/>
-        </w:rPr>
-        <w:t>Monochrome OLED Breakouts</w:t>
-      </w:r>
-      <w:r>
-        <w:t xml:space="preserve"> </w:t>
-      </w:r>
-      <w:r>
-        <w:t xml:space="preserve">[Internet]. Available from </w:t>
-      </w:r>
-      <w:hyperlink r:id="rId19" w:history="1">
+          <w:lang w:val="en-US"/>
+        </w:rPr>
+        <w:t>Getting started</w:t>
+      </w:r>
+      <w:r>
+        <w:rPr>
+          <w:lang w:val="en-US"/>
+        </w:rPr>
+        <w:t xml:space="preserve"> [Internet]. </w:t>
+      </w:r>
+      <w:r>
+        <w:rPr>
+          <w:lang w:val="en-US"/>
+        </w:rPr>
+        <w:t xml:space="preserve">Available from </w:t>
+      </w:r>
+      <w:hyperlink r:id="rId23" w:history="1">
         <w:r>
           <w:rPr>
             <w:rStyle w:val="Hyperlink"/>
             <w:lang w:val="en-US"/>
           </w:rPr>
-          <w:t>https://l</w:t>
-        </w:r>
-        <w:r>
-          <w:rPr>
-            <w:rStyle w:val="Hyperlink"/>
-            <w:lang w:val="en-US"/>
-          </w:rPr>
-          <w:t>e</w:t>
-        </w:r>
-        <w:r>
-          <w:rPr>
-            <w:rStyle w:val="Hyperlink"/>
-            <w:lang w:val="en-US"/>
-          </w:rPr>
-          <w:t>arn.adafruit.com/monochrome-oled-breakouts/python-wiring</w:t>
+          <w:t>https://reactjs.org/docs/getting-started.html</w:t>
         </w:r>
       </w:hyperlink>
       <w:r>
         <w:rPr>
           <w:lang w:val="en-US"/>
         </w:rPr>
-        <w:t xml:space="preserve"> [Accessed 10th October 2020].</w:t>
+        <w:t xml:space="preserve">  </w:t>
+      </w:r>
+      <w:r>
+        <w:rPr>
+          <w:lang w:val="en-US"/>
+        </w:rPr>
+        <w:t xml:space="preserve">[Accessed </w:t>
+      </w:r>
+      <w:r>
+        <w:rPr>
+          <w:lang w:val="en-US"/>
+        </w:rPr>
+        <w:t>9</w:t>
+      </w:r>
+      <w:r>
+        <w:rPr>
+          <w:vertAlign w:val="superscript"/>
+          <w:lang w:val="en-US"/>
+        </w:rPr>
+        <w:t>th</w:t>
+      </w:r>
+      <w:r>
+        <w:rPr>
+          <w:lang w:val="en-US"/>
+        </w:rPr>
+        <w:t xml:space="preserve"> October 2020].</w:t>
       </w:r>
     </w:p>
     <w:p>
@@ -9013,7 +10063,7 @@
         </w:rPr>
         <w:t xml:space="preserve">. Available from </w:t>
       </w:r>
-      <w:hyperlink r:id="rId20" w:history="1">
+      <w:hyperlink r:id="rId24" w:history="1">
         <w:r>
           <w:rPr>
             <w:rStyle w:val="Hyperlink"/>
@@ -9062,7 +10112,7 @@
       <w:r>
         <w:t xml:space="preserve">[Internet]. Available from </w:t>
       </w:r>
-      <w:hyperlink r:id="rId21" w:history="1">
+      <w:hyperlink r:id="rId25" w:history="1">
         <w:r>
           <w:rPr>
             <w:rStyle w:val="Hyperlink"/>
@@ -9135,7 +10185,7 @@
         </w:rPr>
         <w:t xml:space="preserve">Available from </w:t>
       </w:r>
-      <w:hyperlink r:id="rId22" w:history="1">
+      <w:hyperlink r:id="rId26" w:history="1">
         <w:r>
           <w:rPr>
             <w:rStyle w:val="Hyperlink"/>
@@ -9220,7 +10270,7 @@
         </w:rPr>
         <w:t xml:space="preserve">. Available from </w:t>
       </w:r>
-      <w:hyperlink r:id="rId23" w:history="1">
+      <w:hyperlink r:id="rId27" w:history="1">
         <w:r>
           <w:rPr>
             <w:rStyle w:val="Hyperlink"/>
@@ -9302,7 +10352,7 @@
         </w:rPr>
         <w:t xml:space="preserve">. Available from </w:t>
       </w:r>
-      <w:hyperlink r:id="rId24" w:history="1">
+      <w:hyperlink r:id="rId28" w:history="1">
         <w:r>
           <w:rPr>
             <w:rStyle w:val="Hyperlink"/>
@@ -9376,7 +10426,7 @@
         </w:rPr>
         <w:t xml:space="preserve">. Available from </w:t>
       </w:r>
-      <w:hyperlink r:id="rId25" w:history="1">
+      <w:hyperlink r:id="rId29" w:history="1">
         <w:r>
           <w:rPr>
             <w:rStyle w:val="Hyperlink"/>
@@ -9477,7 +10527,7 @@
         </w:rPr>
         <w:t xml:space="preserve"> </w:t>
       </w:r>
-      <w:hyperlink r:id="rId26" w:history="1">
+      <w:hyperlink r:id="rId30" w:history="1">
         <w:r>
           <w:rPr>
             <w:rStyle w:val="Hyperlink"/>
@@ -9534,19 +10584,7 @@
         <w:rPr>
           <w:lang w:val="en-US"/>
         </w:rPr>
-        <w:t>Microsoft (2020</w:t>
-      </w:r>
-      <w:r>
-        <w:rPr>
-          <w:lang w:val="en-US"/>
-        </w:rPr>
-        <w:t>d</w:t>
-      </w:r>
-      <w:r>
-        <w:rPr>
-          <w:lang w:val="en-US"/>
-        </w:rPr>
-        <w:t xml:space="preserve">) </w:t>
+        <w:t xml:space="preserve">Microsoft (2020d) </w:t>
       </w:r>
       <w:r>
         <w:rPr>
@@ -9562,7 +10600,7 @@
         </w:rPr>
         <w:t xml:space="preserve"> [Internet] Available from </w:t>
       </w:r>
-      <w:hyperlink r:id="rId27" w:history="1">
+      <w:hyperlink r:id="rId31" w:history="1">
         <w:r>
           <w:rPr>
             <w:rStyle w:val="Hyperlink"/>
@@ -9575,13 +10613,7 @@
         <w:rPr>
           <w:lang w:val="en-US"/>
         </w:rPr>
-        <w:t xml:space="preserve"> [Accessed </w:t>
-      </w:r>
-      <w:r>
-        <w:rPr>
-          <w:lang w:val="en-US"/>
-        </w:rPr>
-        <w:t>2</w:t>
+        <w:t xml:space="preserve"> [Accessed 2</w:t>
       </w:r>
       <w:r>
         <w:rPr>
@@ -9622,7 +10654,7 @@
         </w:rPr>
         <w:t xml:space="preserve"> [Internet]. Available from </w:t>
       </w:r>
-      <w:hyperlink r:id="rId28" w:history="1">
+      <w:hyperlink r:id="rId32" w:history="1">
         <w:r>
           <w:rPr>
             <w:rStyle w:val="Hyperlink"/>
@@ -9662,6 +10694,7 @@
         <w:rPr>
           <w:lang w:val="en-US"/>
         </w:rPr>
+        <w:lastRenderedPageBreak/>
         <w:t xml:space="preserve">Microsoft (2020f) </w:t>
       </w:r>
       <w:r>
@@ -9696,7 +10729,7 @@
         </w:rPr>
         <w:t xml:space="preserve">. Available from </w:t>
       </w:r>
-      <w:hyperlink r:id="rId29" w:history="1">
+      <w:hyperlink r:id="rId33" w:history="1">
         <w:r>
           <w:rPr>
             <w:rStyle w:val="Hyperlink"/>
@@ -9779,7 +10812,7 @@
         </w:rPr>
         <w:t xml:space="preserve">. Available from </w:t>
       </w:r>
-      <w:hyperlink r:id="rId30" w:history="1">
+      <w:hyperlink r:id="rId34" w:history="1">
         <w:r>
           <w:rPr>
             <w:rStyle w:val="Hyperlink"/>
@@ -9837,7 +10870,6 @@
         <w:rPr>
           <w:lang w:val="en-US"/>
         </w:rPr>
-        <w:lastRenderedPageBreak/>
         <w:t xml:space="preserve">Microsoft (2020h) </w:t>
       </w:r>
       <w:r>
@@ -9872,7 +10904,7 @@
         </w:rPr>
         <w:t xml:space="preserve">. Available from </w:t>
       </w:r>
-      <w:hyperlink r:id="rId31" w:history="1">
+      <w:hyperlink r:id="rId35" w:history="1">
         <w:r>
           <w:rPr>
             <w:rStyle w:val="Hyperlink"/>
@@ -9981,6 +11013,68 @@
           <w:lang w:val="en-US"/>
         </w:rPr>
       </w:pPr>
+      <w:r>
+        <w:rPr>
+          <w:lang w:val="en-US"/>
+        </w:rPr>
+        <w:t>Zak</w:t>
+      </w:r>
+      <w:r>
+        <w:rPr>
+          <w:lang w:val="en-US"/>
+        </w:rPr>
+        <w:t xml:space="preserve">, M. (2018) </w:t>
+      </w:r>
+      <w:r>
+        <w:rPr>
+          <w:i/>
+          <w:iCs/>
+          <w:lang w:val="en-US"/>
+        </w:rPr>
+        <w:t>HX711</w:t>
+      </w:r>
+      <w:r>
+        <w:rPr>
+          <w:i/>
+          <w:iCs/>
+          <w:lang w:val="en-US"/>
+        </w:rPr>
+        <w:t xml:space="preserve"> </w:t>
+      </w:r>
+      <w:r>
+        <w:rPr>
+          <w:lang w:val="en-US"/>
+        </w:rPr>
+        <w:t xml:space="preserve">[Internet]. Available from </w:t>
+      </w:r>
+      <w:hyperlink r:id="rId36" w:history="1">
+        <w:r>
+          <w:rPr>
+            <w:rStyle w:val="Hyperlink"/>
+            <w:lang w:val="en-US"/>
+          </w:rPr>
+          <w:t>https://github.com/gandalf15/HX711</w:t>
+        </w:r>
+      </w:hyperlink>
+      <w:r>
+        <w:rPr>
+          <w:lang w:val="en-US"/>
+        </w:rPr>
+        <w:t xml:space="preserve"> [Accessed 5</w:t>
+      </w:r>
+      <w:r>
+        <w:rPr>
+          <w:vertAlign w:val="superscript"/>
+          <w:lang w:val="en-US"/>
+        </w:rPr>
+        <w:t>th</w:t>
+      </w:r>
+      <w:r>
+        <w:rPr>
+          <w:lang w:val="en-US"/>
+        </w:rPr>
+        <w:t xml:space="preserve"> October 2020].</w:t>
+      </w:r>
     </w:p>
     <w:sectPr>
       <w:pgSz w:w="11906" w:h="16838"/>
@@ -10122,19 +11216,7 @@
         <w:lang w:val="en-US"/>
       </w:rPr>
       <w:tab/>
-      <w:t>3</w:t>
-    </w:r>
-    <w:r>
-      <w:rPr>
-        <w:lang w:val="en-US"/>
-      </w:rPr>
-      <w:t>C</w:t>
-    </w:r>
-    <w:r>
-      <w:rPr>
-        <w:lang w:val="en-US"/>
-      </w:rPr>
-      <w:t>B105 Internet of Things</w:t>
+      <w:t>3CB105 Internet of Things</w:t>
     </w:r>
   </w:p>
 </w:hdr>
@@ -11462,7 +12544,7 @@
     </w:pPr>
     <w:rPr>
       <w:rFonts w:asciiTheme="majorHAnsi" w:eastAsiaTheme="majorEastAsia" w:hAnsiTheme="majorHAnsi" w:cstheme="majorBidi"/>
-      <w:color w:val="F49B00" w:themeColor="background2" w:themeShade="BF"/>
+      <w:color w:val="498CF1" w:themeColor="background2" w:themeShade="BF"/>
       <w:sz w:val="40"/>
       <w:szCs w:val="40"/>
     </w:rPr>
@@ -11484,7 +12566,7 @@
     </w:pPr>
     <w:rPr>
       <w:rFonts w:asciiTheme="majorHAnsi" w:eastAsiaTheme="majorEastAsia" w:hAnsiTheme="majorHAnsi" w:cstheme="majorBidi"/>
-      <w:color w:val="F49B00" w:themeColor="background2" w:themeShade="BF"/>
+      <w:color w:val="498CF1" w:themeColor="background2" w:themeShade="BF"/>
       <w:sz w:val="28"/>
       <w:szCs w:val="28"/>
     </w:rPr>
@@ -11506,7 +12588,7 @@
     </w:pPr>
     <w:rPr>
       <w:rFonts w:asciiTheme="majorHAnsi" w:eastAsiaTheme="majorEastAsia" w:hAnsiTheme="majorHAnsi" w:cstheme="majorBidi"/>
-      <w:color w:val="F49B00" w:themeColor="background2" w:themeShade="BF"/>
+      <w:color w:val="498CF1" w:themeColor="background2" w:themeShade="BF"/>
       <w:sz w:val="24"/>
       <w:szCs w:val="24"/>
     </w:rPr>
@@ -11529,7 +12611,7 @@
     </w:pPr>
     <w:rPr>
       <w:rFonts w:asciiTheme="majorHAnsi" w:eastAsiaTheme="majorEastAsia" w:hAnsiTheme="majorHAnsi" w:cstheme="majorBidi"/>
-      <w:color w:val="FFBD47" w:themeColor="accent6"/>
+      <w:color w:val="9D90A0" w:themeColor="accent6"/>
       <w:sz w:val="22"/>
       <w:szCs w:val="22"/>
     </w:rPr>
@@ -11554,7 +12636,7 @@
       <w:rFonts w:asciiTheme="majorHAnsi" w:eastAsiaTheme="majorEastAsia" w:hAnsiTheme="majorHAnsi" w:cstheme="majorBidi"/>
       <w:i/>
       <w:iCs/>
-      <w:color w:val="FFBD47" w:themeColor="accent6"/>
+      <w:color w:val="9D90A0" w:themeColor="accent6"/>
       <w:sz w:val="22"/>
       <w:szCs w:val="22"/>
     </w:rPr>
@@ -11577,7 +12659,7 @@
     </w:pPr>
     <w:rPr>
       <w:rFonts w:asciiTheme="majorHAnsi" w:eastAsiaTheme="majorEastAsia" w:hAnsiTheme="majorHAnsi" w:cstheme="majorBidi"/>
-      <w:color w:val="FFBD47" w:themeColor="accent6"/>
+      <w:color w:val="9D90A0" w:themeColor="accent6"/>
     </w:rPr>
   </w:style>
   <w:style w:type="paragraph" w:styleId="Heading7">
@@ -11600,7 +12682,7 @@
       <w:rFonts w:asciiTheme="majorHAnsi" w:eastAsiaTheme="majorEastAsia" w:hAnsiTheme="majorHAnsi" w:cstheme="majorBidi"/>
       <w:b/>
       <w:bCs/>
-      <w:color w:val="FFBD47" w:themeColor="accent6"/>
+      <w:color w:val="9D90A0" w:themeColor="accent6"/>
     </w:rPr>
   </w:style>
   <w:style w:type="paragraph" w:styleId="Heading8">
@@ -11625,7 +12707,7 @@
       <w:bCs/>
       <w:i/>
       <w:iCs/>
-      <w:color w:val="FFBD47" w:themeColor="accent6"/>
+      <w:color w:val="9D90A0" w:themeColor="accent6"/>
       <w:sz w:val="20"/>
       <w:szCs w:val="20"/>
     </w:rPr>
@@ -11650,7 +12732,7 @@
       <w:rFonts w:asciiTheme="majorHAnsi" w:eastAsiaTheme="majorEastAsia" w:hAnsiTheme="majorHAnsi" w:cstheme="majorBidi"/>
       <w:i/>
       <w:iCs/>
-      <w:color w:val="FFBD47" w:themeColor="accent6"/>
+      <w:color w:val="9D90A0" w:themeColor="accent6"/>
       <w:sz w:val="20"/>
       <w:szCs w:val="20"/>
     </w:rPr>
@@ -11690,7 +12772,7 @@
     <w:rsid w:val="0006258A"/>
     <w:rPr>
       <w:rFonts w:asciiTheme="majorHAnsi" w:eastAsiaTheme="majorEastAsia" w:hAnsiTheme="majorHAnsi" w:cstheme="majorBidi"/>
-      <w:color w:val="F49B00" w:themeColor="background2" w:themeShade="BF"/>
+      <w:color w:val="498CF1" w:themeColor="background2" w:themeShade="BF"/>
       <w:sz w:val="40"/>
       <w:szCs w:val="40"/>
     </w:rPr>
@@ -11703,7 +12785,7 @@
     <w:rsid w:val="0006258A"/>
     <w:rPr>
       <w:rFonts w:asciiTheme="majorHAnsi" w:eastAsiaTheme="majorEastAsia" w:hAnsiTheme="majorHAnsi" w:cstheme="majorBidi"/>
-      <w:color w:val="F49B00" w:themeColor="background2" w:themeShade="BF"/>
+      <w:color w:val="498CF1" w:themeColor="background2" w:themeShade="BF"/>
       <w:sz w:val="28"/>
       <w:szCs w:val="28"/>
     </w:rPr>
@@ -11947,7 +13029,7 @@
       <w:spacing w:after="0" w:line="240" w:lineRule="auto"/>
     </w:pPr>
     <w:rPr>
-      <w:color w:val="F49B00" w:themeColor="accent3" w:themeShade="BF"/>
+      <w:color w:val="1E5E9F" w:themeColor="accent3" w:themeShade="BF"/>
     </w:rPr>
     <w:tblPr>
       <w:tblStyleRowBandSize w:val="1"/>
@@ -11963,7 +13045,7 @@
       <w:tblPr/>
       <w:tcPr>
         <w:tcBorders>
-          <w:bottom w:val="single" w:sz="4" w:space="0" w:color="FFBD47" w:themeColor="accent3"/>
+          <w:bottom w:val="single" w:sz="4" w:space="0" w:color="297FD5" w:themeColor="accent3"/>
         </w:tcBorders>
         <w:shd w:val="clear" w:color="auto" w:fill="FFFFFF" w:themeFill="background1"/>
       </w:tcPr>
@@ -11978,7 +13060,7 @@
       <w:tblPr/>
       <w:tcPr>
         <w:tcBorders>
-          <w:top w:val="single" w:sz="4" w:space="0" w:color="FFBD47" w:themeColor="accent3"/>
+          <w:top w:val="single" w:sz="4" w:space="0" w:color="297FD5" w:themeColor="accent3"/>
         </w:tcBorders>
         <w:shd w:val="clear" w:color="auto" w:fill="FFFFFF" w:themeFill="background1"/>
       </w:tcPr>
@@ -11996,7 +13078,7 @@
       <w:tblPr/>
       <w:tcPr>
         <w:tcBorders>
-          <w:right w:val="single" w:sz="4" w:space="0" w:color="FFBD47" w:themeColor="accent3"/>
+          <w:right w:val="single" w:sz="4" w:space="0" w:color="297FD5" w:themeColor="accent3"/>
         </w:tcBorders>
         <w:shd w:val="clear" w:color="auto" w:fill="FFFFFF" w:themeFill="background1"/>
       </w:tcPr>
@@ -12011,7 +13093,7 @@
       <w:tblPr/>
       <w:tcPr>
         <w:tcBorders>
-          <w:left w:val="single" w:sz="4" w:space="0" w:color="FFBD47" w:themeColor="accent3"/>
+          <w:left w:val="single" w:sz="4" w:space="0" w:color="297FD5" w:themeColor="accent3"/>
         </w:tcBorders>
         <w:shd w:val="clear" w:color="auto" w:fill="FFFFFF" w:themeFill="background1"/>
       </w:tcPr>
@@ -12019,13 +13101,13 @@
     <w:tblStylePr w:type="band1Vert">
       <w:tblPr/>
       <w:tcPr>
-        <w:shd w:val="clear" w:color="auto" w:fill="FFF1DA" w:themeFill="accent3" w:themeFillTint="33"/>
+        <w:shd w:val="clear" w:color="auto" w:fill="D3E5F6" w:themeFill="accent3" w:themeFillTint="33"/>
       </w:tcPr>
     </w:tblStylePr>
     <w:tblStylePr w:type="band1Horz">
       <w:tblPr/>
       <w:tcPr>
-        <w:shd w:val="clear" w:color="auto" w:fill="FFF1DA" w:themeFill="accent3" w:themeFillTint="33"/>
+        <w:shd w:val="clear" w:color="auto" w:fill="D3E5F6" w:themeFill="accent3" w:themeFillTint="33"/>
       </w:tcPr>
     </w:tblStylePr>
     <w:tblStylePr w:type="neCell">
@@ -12081,7 +13163,7 @@
       <w:tblPr/>
       <w:tcPr>
         <w:tcBorders>
-          <w:bottom w:val="single" w:sz="4" w:space="0" w:color="FFD790" w:themeColor="accent3" w:themeTint="99"/>
+          <w:bottom w:val="single" w:sz="4" w:space="0" w:color="7EB1E6" w:themeColor="accent3" w:themeTint="99"/>
         </w:tcBorders>
       </w:tcPr>
     </w:tblStylePr>
@@ -12093,7 +13175,7 @@
       <w:tblPr/>
       <w:tcPr>
         <w:tcBorders>
-          <w:top w:val="single" w:sz="4" w:space="0" w:color="FFD790" w:themeColor="accent3" w:themeTint="99"/>
+          <w:top w:val="single" w:sz="4" w:space="0" w:color="7EB1E6" w:themeColor="accent3" w:themeTint="99"/>
         </w:tcBorders>
       </w:tcPr>
     </w:tblStylePr>
@@ -12112,13 +13194,13 @@
     <w:tblStylePr w:type="band1Vert">
       <w:tblPr/>
       <w:tcPr>
-        <w:shd w:val="clear" w:color="auto" w:fill="FFF1DA" w:themeFill="accent3" w:themeFillTint="33"/>
+        <w:shd w:val="clear" w:color="auto" w:fill="D3E5F6" w:themeFill="accent3" w:themeFillTint="33"/>
       </w:tcPr>
     </w:tblStylePr>
     <w:tblStylePr w:type="band1Horz">
       <w:tblPr/>
       <w:tcPr>
-        <w:shd w:val="clear" w:color="auto" w:fill="FFF1DA" w:themeFill="accent3" w:themeFillTint="33"/>
+        <w:shd w:val="clear" w:color="auto" w:fill="D3E5F6" w:themeFill="accent3" w:themeFillTint="33"/>
       </w:tcPr>
     </w:tblStylePr>
   </w:style>
@@ -12347,7 +13429,7 @@
     <w:rsid w:val="0006258A"/>
     <w:rPr>
       <w:rFonts w:asciiTheme="majorHAnsi" w:eastAsiaTheme="majorEastAsia" w:hAnsiTheme="majorHAnsi" w:cstheme="majorBidi"/>
-      <w:color w:val="F49B00" w:themeColor="background2" w:themeShade="BF"/>
+      <w:color w:val="498CF1" w:themeColor="background2" w:themeShade="BF"/>
       <w:sz w:val="24"/>
       <w:szCs w:val="24"/>
     </w:rPr>
@@ -12361,7 +13443,7 @@
     <w:rsid w:val="001855C8"/>
     <w:rPr>
       <w:rFonts w:asciiTheme="majorHAnsi" w:eastAsiaTheme="majorEastAsia" w:hAnsiTheme="majorHAnsi" w:cstheme="majorBidi"/>
-      <w:color w:val="FFBD47" w:themeColor="accent6"/>
+      <w:color w:val="9D90A0" w:themeColor="accent6"/>
       <w:sz w:val="22"/>
       <w:szCs w:val="22"/>
     </w:rPr>
@@ -12377,7 +13459,7 @@
       <w:rFonts w:asciiTheme="majorHAnsi" w:eastAsiaTheme="majorEastAsia" w:hAnsiTheme="majorHAnsi" w:cstheme="majorBidi"/>
       <w:i/>
       <w:iCs/>
-      <w:color w:val="FFBD47" w:themeColor="accent6"/>
+      <w:color w:val="9D90A0" w:themeColor="accent6"/>
       <w:sz w:val="22"/>
       <w:szCs w:val="22"/>
     </w:rPr>
@@ -12391,7 +13473,7 @@
     <w:rsid w:val="001855C8"/>
     <w:rPr>
       <w:rFonts w:asciiTheme="majorHAnsi" w:eastAsiaTheme="majorEastAsia" w:hAnsiTheme="majorHAnsi" w:cstheme="majorBidi"/>
-      <w:color w:val="FFBD47" w:themeColor="accent6"/>
+      <w:color w:val="9D90A0" w:themeColor="accent6"/>
     </w:rPr>
   </w:style>
   <w:style w:type="character" w:customStyle="1" w:styleId="Heading7Char">
@@ -12405,7 +13487,7 @@
       <w:rFonts w:asciiTheme="majorHAnsi" w:eastAsiaTheme="majorEastAsia" w:hAnsiTheme="majorHAnsi" w:cstheme="majorBidi"/>
       <w:b/>
       <w:bCs/>
-      <w:color w:val="FFBD47" w:themeColor="accent6"/>
+      <w:color w:val="9D90A0" w:themeColor="accent6"/>
     </w:rPr>
   </w:style>
   <w:style w:type="character" w:customStyle="1" w:styleId="Heading8Char">
@@ -12421,7 +13503,7 @@
       <w:bCs/>
       <w:i/>
       <w:iCs/>
-      <w:color w:val="FFBD47" w:themeColor="accent6"/>
+      <w:color w:val="9D90A0" w:themeColor="accent6"/>
       <w:sz w:val="20"/>
       <w:szCs w:val="20"/>
     </w:rPr>
@@ -12437,7 +13519,7 @@
       <w:rFonts w:asciiTheme="majorHAnsi" w:eastAsiaTheme="majorEastAsia" w:hAnsiTheme="majorHAnsi" w:cstheme="majorBidi"/>
       <w:i/>
       <w:iCs/>
-      <w:color w:val="FFBD47" w:themeColor="accent6"/>
+      <w:color w:val="9D90A0" w:themeColor="accent6"/>
       <w:sz w:val="20"/>
       <w:szCs w:val="20"/>
     </w:rPr>
@@ -12546,7 +13628,7 @@
     <w:rPr>
       <w:i/>
       <w:iCs/>
-      <w:color w:val="FFBD47" w:themeColor="accent6"/>
+      <w:color w:val="9D90A0" w:themeColor="accent6"/>
     </w:rPr>
   </w:style>
   <w:style w:type="paragraph" w:styleId="Quote">
@@ -12597,7 +13679,7 @@
       <w:rFonts w:asciiTheme="majorHAnsi" w:eastAsiaTheme="majorEastAsia" w:hAnsiTheme="majorHAnsi" w:cstheme="majorBidi"/>
       <w:i/>
       <w:iCs/>
-      <w:color w:val="FFBD47" w:themeColor="accent6"/>
+      <w:color w:val="9D90A0" w:themeColor="accent6"/>
       <w:sz w:val="32"/>
       <w:szCs w:val="32"/>
     </w:rPr>
@@ -12612,7 +13694,7 @@
       <w:rFonts w:asciiTheme="majorHAnsi" w:eastAsiaTheme="majorEastAsia" w:hAnsiTheme="majorHAnsi" w:cstheme="majorBidi"/>
       <w:i/>
       <w:iCs/>
-      <w:color w:val="FFBD47" w:themeColor="accent6"/>
+      <w:color w:val="9D90A0" w:themeColor="accent6"/>
       <w:sz w:val="32"/>
       <w:szCs w:val="32"/>
     </w:rPr>
@@ -12662,7 +13744,7 @@
       <w:b/>
       <w:bCs/>
       <w:smallCaps/>
-      <w:color w:val="FFBD47" w:themeColor="accent6"/>
+      <w:color w:val="9D90A0" w:themeColor="accent6"/>
     </w:rPr>
   </w:style>
   <w:style w:type="character" w:styleId="BookTitle">
@@ -12731,7 +13813,7 @@
     <w:unhideWhenUsed/>
     <w:rsid w:val="00DD62EA"/>
     <w:rPr>
-      <w:color w:val="666699" w:themeColor="followedHyperlink"/>
+      <w:color w:val="3EBBF0" w:themeColor="followedHyperlink"/>
       <w:u w:val="single"/>
     </w:rPr>
   </w:style>
@@ -12779,7 +13861,7 @@
 <file path=word/theme/theme1.xml><?xml version="1.0" encoding="utf-8"?>
 <a:theme xmlns:a="http://schemas.openxmlformats.org/drawingml/2006/main" name="Office Theme">
   <a:themeElements>
-    <a:clrScheme name="Custom 10">
+    <a:clrScheme name="Blue Warm">
       <a:dk1>
         <a:sysClr val="windowText" lastClr="000000"/>
       </a:dk1>
@@ -12787,34 +13869,34 @@
         <a:sysClr val="window" lastClr="FFFFFF"/>
       </a:lt1>
       <a:dk2>
-        <a:srgbClr val="262626"/>
+        <a:srgbClr val="242852"/>
       </a:dk2>
       <a:lt2>
-        <a:srgbClr val="FFBD47"/>
+        <a:srgbClr val="ACCBF9"/>
       </a:lt2>
       <a:accent1>
-        <a:srgbClr val="FFBD47"/>
+        <a:srgbClr val="4A66AC"/>
       </a:accent1>
       <a:accent2>
-        <a:srgbClr val="FFBD47"/>
+        <a:srgbClr val="629DD1"/>
       </a:accent2>
       <a:accent3>
-        <a:srgbClr val="FFBD47"/>
+        <a:srgbClr val="297FD5"/>
       </a:accent3>
       <a:accent4>
-        <a:srgbClr val="FFBD47"/>
+        <a:srgbClr val="7F8FA9"/>
       </a:accent4>
       <a:accent5>
-        <a:srgbClr val="FFBD47"/>
+        <a:srgbClr val="5AA2AE"/>
       </a:accent5>
       <a:accent6>
-        <a:srgbClr val="FFBD47"/>
+        <a:srgbClr val="9D90A0"/>
       </a:accent6>
       <a:hlink>
-        <a:srgbClr val="FFBD47"/>
+        <a:srgbClr val="9454C3"/>
       </a:hlink>
       <a:folHlink>
-        <a:srgbClr val="666699"/>
+        <a:srgbClr val="3EBBF0"/>
       </a:folHlink>
     </a:clrScheme>
     <a:fontScheme name="Office">

</xml_diff>